<commit_message>
added sub libraries and ionic app
</commit_message>
<xml_diff>
--- a/docs/Giovanni Sorgente - Relazione.docx
+++ b/docs/Giovanni Sorgente - Relazione.docx
@@ -153,40 +153,6 @@
           <w:sz w:val="48"/>
           <w:szCs w:val="48"/>
         </w:rPr>
-      </w:r>
-    </w:p>
-    <w:p>
-      <w:pPr>
-        <w:pStyle w:val="Standard"/>
-        <w:jc w:val="center"/>
-        <w:rPr/>
-      </w:pPr>
-      <w:r>
-        <w:rPr>
-          <w:rFonts w:ascii="Wingdings 2" w:hAnsi="Wingdings 2"/>
-          <w:color w:val="000080"/>
-          <w:sz w:val="36"/>
-          <w:szCs w:val="36"/>
-        </w:rPr>
-        <w:t></w:t>
-      </w:r>
-      <w:r>
-        <w:rPr>
-          <w:rFonts w:ascii="Arial" w:hAnsi="Arial"/>
-          <w:color w:val="000080"/>
-          <w:sz w:val="40"/>
-          <w:szCs w:val="36"/>
-        </w:rPr>
-        <w:t>Giovanni, Sorgente, 911248</w:t>
-      </w:r>
-      <w:r>
-        <w:rPr>
-          <w:rFonts w:ascii="Wingdings 2" w:hAnsi="Wingdings 2"/>
-          <w:color w:val="000080"/>
-          <w:sz w:val="36"/>
-          <w:szCs w:val="36"/>
-        </w:rPr>
-        <w:t></w:t>
       </w:r>
     </w:p>
     <w:p>
@@ -206,7 +172,31 @@
         <w:rPr/>
       </w:pPr>
       <w:r>
-        <w:rPr/>
+        <w:rPr>
+          <w:rFonts w:ascii="Wingdings 2" w:hAnsi="Wingdings 2"/>
+          <w:color w:val="000080"/>
+          <w:sz w:val="36"/>
+          <w:szCs w:val="36"/>
+        </w:rPr>
+        <w:t></w:t>
+      </w:r>
+      <w:r>
+        <w:rPr>
+          <w:rFonts w:ascii="Arial" w:hAnsi="Arial"/>
+          <w:color w:val="000080"/>
+          <w:sz w:val="40"/>
+          <w:szCs w:val="36"/>
+        </w:rPr>
+        <w:t>Giovanni, Sorgente, 911248</w:t>
+      </w:r>
+      <w:r>
+        <w:rPr>
+          <w:rFonts w:ascii="Wingdings 2" w:hAnsi="Wingdings 2"/>
+          <w:color w:val="000080"/>
+          <w:sz w:val="36"/>
+          <w:szCs w:val="36"/>
+        </w:rPr>
+        <w:t></w:t>
       </w:r>
     </w:p>
     <w:p>
@@ -240,7 +230,7 @@
           <w:ilvl w:val="0"/>
           <w:numId w:val="3"/>
         </w:numPr>
-        <w:shd w:fill="000080" w:val="clear"/>
+        <w:shd w:val="clear" w:fill="000080"/>
         <w:rPr/>
       </w:pPr>
       <w:r>
@@ -959,6 +949,286 @@
     </w:p>
     <w:p>
       <w:pPr>
+        <w:pStyle w:val="Textbody1"/>
+        <w:numPr>
+          <w:ilvl w:val="0"/>
+          <w:numId w:val="0"/>
+        </w:numPr>
+        <w:tabs>
+          <w:tab w:val="left" w:pos="872" w:leader="none"/>
+        </w:tabs>
+        <w:ind w:left="0" w:hanging="0"/>
+        <w:outlineLvl w:val="2"/>
+        <w:rPr/>
+      </w:pPr>
+      <w:r>
+        <w:rPr/>
+        <w:t>progetto</w:t>
+      </w:r>
+    </w:p>
+    <w:p>
+      <w:pPr>
+        <w:pStyle w:val="Textbody1"/>
+        <w:numPr>
+          <w:ilvl w:val="0"/>
+          <w:numId w:val="0"/>
+        </w:numPr>
+        <w:tabs>
+          <w:tab w:val="left" w:pos="872" w:leader="none"/>
+        </w:tabs>
+        <w:ind w:left="0" w:hanging="0"/>
+        <w:outlineLvl w:val="2"/>
+        <w:rPr/>
+      </w:pPr>
+      <w:r>
+        <w:rPr/>
+        <w:tab/>
+        <w:t>* core (ts)</w:t>
+      </w:r>
+    </w:p>
+    <w:p>
+      <w:pPr>
+        <w:pStyle w:val="Textbody1"/>
+        <w:numPr>
+          <w:ilvl w:val="0"/>
+          <w:numId w:val="0"/>
+        </w:numPr>
+        <w:tabs>
+          <w:tab w:val="left" w:pos="872" w:leader="none"/>
+        </w:tabs>
+        <w:ind w:left="0" w:hanging="0"/>
+        <w:outlineLvl w:val="2"/>
+        <w:rPr/>
+      </w:pPr>
+      <w:r>
+        <w:rPr/>
+        <w:tab/>
+        <w:tab/>
+        <w:t>* dal</w:t>
+      </w:r>
+    </w:p>
+    <w:p>
+      <w:pPr>
+        <w:pStyle w:val="Textbody1"/>
+        <w:numPr>
+          <w:ilvl w:val="0"/>
+          <w:numId w:val="0"/>
+        </w:numPr>
+        <w:tabs>
+          <w:tab w:val="left" w:pos="872" w:leader="none"/>
+        </w:tabs>
+        <w:ind w:left="0" w:hanging="0"/>
+        <w:outlineLvl w:val="2"/>
+        <w:rPr/>
+      </w:pPr>
+      <w:r>
+        <w:rPr/>
+        <w:tab/>
+        <w:tab/>
+        <w:t>* dto</w:t>
+      </w:r>
+    </w:p>
+    <w:p>
+      <w:pPr>
+        <w:pStyle w:val="Textbody1"/>
+        <w:numPr>
+          <w:ilvl w:val="0"/>
+          <w:numId w:val="0"/>
+        </w:numPr>
+        <w:tabs>
+          <w:tab w:val="left" w:pos="872" w:leader="none"/>
+        </w:tabs>
+        <w:ind w:left="0" w:hanging="0"/>
+        <w:outlineLvl w:val="2"/>
+        <w:rPr/>
+      </w:pPr>
+      <w:r>
+        <w:rPr/>
+        <w:tab/>
+        <w:tab/>
+        <w:t>* interfaces</w:t>
+      </w:r>
+    </w:p>
+    <w:p>
+      <w:pPr>
+        <w:pStyle w:val="Textbody1"/>
+        <w:numPr>
+          <w:ilvl w:val="0"/>
+          <w:numId w:val="0"/>
+        </w:numPr>
+        <w:tabs>
+          <w:tab w:val="left" w:pos="872" w:leader="none"/>
+        </w:tabs>
+        <w:ind w:left="0" w:hanging="0"/>
+        <w:outlineLvl w:val="2"/>
+        <w:rPr/>
+      </w:pPr>
+      <w:r>
+        <w:rPr/>
+        <w:tab/>
+        <w:t>* PlanetDefenderApp (ts)</w:t>
+      </w:r>
+    </w:p>
+    <w:p>
+      <w:pPr>
+        <w:pStyle w:val="Textbody1"/>
+        <w:numPr>
+          <w:ilvl w:val="0"/>
+          <w:numId w:val="0"/>
+        </w:numPr>
+        <w:tabs>
+          <w:tab w:val="left" w:pos="872" w:leader="none"/>
+        </w:tabs>
+        <w:ind w:left="0" w:hanging="0"/>
+        <w:outlineLvl w:val="2"/>
+        <w:rPr/>
+      </w:pPr>
+      <w:r>
+        <w:rPr/>
+        <w:tab/>
+        <w:t>* Server (js)</w:t>
+      </w:r>
+    </w:p>
+    <w:p>
+      <w:pPr>
+        <w:pStyle w:val="Textbody1"/>
+        <w:numPr>
+          <w:ilvl w:val="0"/>
+          <w:numId w:val="0"/>
+        </w:numPr>
+        <w:tabs>
+          <w:tab w:val="left" w:pos="872" w:leader="none"/>
+        </w:tabs>
+        <w:ind w:left="0" w:hanging="0"/>
+        <w:outlineLvl w:val="2"/>
+        <w:rPr/>
+      </w:pPr>
+      <w:r>
+        <w:rPr/>
+        <w:t>tecnologie</w:t>
+      </w:r>
+    </w:p>
+    <w:p>
+      <w:pPr>
+        <w:pStyle w:val="Textbody1"/>
+        <w:numPr>
+          <w:ilvl w:val="0"/>
+          <w:numId w:val="0"/>
+        </w:numPr>
+        <w:tabs>
+          <w:tab w:val="left" w:pos="872" w:leader="none"/>
+        </w:tabs>
+        <w:ind w:left="0" w:hanging="0"/>
+        <w:outlineLvl w:val="2"/>
+        <w:rPr/>
+      </w:pPr>
+      <w:r>
+        <w:rPr/>
+        <w:tab/>
+        <w:t>* typescript</w:t>
+      </w:r>
+    </w:p>
+    <w:p>
+      <w:pPr>
+        <w:pStyle w:val="Textbody1"/>
+        <w:numPr>
+          <w:ilvl w:val="0"/>
+          <w:numId w:val="0"/>
+        </w:numPr>
+        <w:tabs>
+          <w:tab w:val="left" w:pos="872" w:leader="none"/>
+        </w:tabs>
+        <w:ind w:left="0" w:hanging="0"/>
+        <w:outlineLvl w:val="2"/>
+        <w:rPr/>
+      </w:pPr>
+      <w:r>
+        <w:rPr/>
+        <w:tab/>
+        <w:t>* javascript</w:t>
+      </w:r>
+    </w:p>
+    <w:p>
+      <w:pPr>
+        <w:pStyle w:val="Textbody1"/>
+        <w:numPr>
+          <w:ilvl w:val="0"/>
+          <w:numId w:val="0"/>
+        </w:numPr>
+        <w:tabs>
+          <w:tab w:val="left" w:pos="872" w:leader="none"/>
+        </w:tabs>
+        <w:ind w:left="0" w:hanging="0"/>
+        <w:outlineLvl w:val="2"/>
+        <w:rPr/>
+      </w:pPr>
+      <w:r>
+        <w:rPr/>
+        <w:tab/>
+        <w:t>* angular 6, angular-cli</w:t>
+      </w:r>
+    </w:p>
+    <w:p>
+      <w:pPr>
+        <w:pStyle w:val="Textbody1"/>
+        <w:numPr>
+          <w:ilvl w:val="0"/>
+          <w:numId w:val="0"/>
+        </w:numPr>
+        <w:tabs>
+          <w:tab w:val="left" w:pos="872" w:leader="none"/>
+        </w:tabs>
+        <w:ind w:left="0" w:hanging="0"/>
+        <w:outlineLvl w:val="2"/>
+        <w:rPr/>
+      </w:pPr>
+      <w:r>
+        <w:rPr/>
+        <w:tab/>
+        <w:t>* ionic</w:t>
+      </w:r>
+    </w:p>
+    <w:p>
+      <w:pPr>
+        <w:pStyle w:val="Textbody1"/>
+        <w:numPr>
+          <w:ilvl w:val="0"/>
+          <w:numId w:val="0"/>
+        </w:numPr>
+        <w:tabs>
+          <w:tab w:val="left" w:pos="872" w:leader="none"/>
+        </w:tabs>
+        <w:ind w:left="0" w:hanging="0"/>
+        <w:outlineLvl w:val="2"/>
+        <w:rPr/>
+      </w:pPr>
+      <w:r>
+        <w:rPr/>
+        <w:tab/>
+        <w:t>* nodejs/expressjs</w:t>
+      </w:r>
+    </w:p>
+    <w:p>
+      <w:pPr>
+        <w:pStyle w:val="Textbody1"/>
+        <w:numPr>
+          <w:ilvl w:val="0"/>
+          <w:numId w:val="0"/>
+        </w:numPr>
+        <w:tabs>
+          <w:tab w:val="left" w:pos="872" w:leader="none"/>
+        </w:tabs>
+        <w:ind w:left="0" w:hanging="0"/>
+        <w:outlineLvl w:val="2"/>
+        <w:rPr/>
+      </w:pPr>
+      <w:r>
+        <w:rPr/>
+        <w:tab/>
+      </w:r>
+    </w:p>
+    <w:p>
+      <w:pPr>
         <w:pStyle w:val="Heading3"/>
         <w:numPr>
           <w:ilvl w:val="2"/>
@@ -993,7 +1263,7 @@
           <w:ilvl w:val="0"/>
           <w:numId w:val="3"/>
         </w:numPr>
-        <w:shd w:fill="000080" w:val="clear"/>
+        <w:shd w:val="clear" w:fill="000080"/>
         <w:rPr/>
       </w:pPr>
       <w:r>
@@ -1106,14 +1376,14 @@
         </w:tblBorders>
         <w:tblCellMar>
           <w:top w:w="55" w:type="dxa"/>
-          <w:left w:w="54" w:type="dxa"/>
+          <w:left w:w="53" w:type="dxa"/>
           <w:bottom w:w="55" w:type="dxa"/>
           <w:right w:w="55" w:type="dxa"/>
         </w:tblCellMar>
       </w:tblPr>
       <w:tblGrid>
         <w:gridCol w:w="4819"/>
-        <w:gridCol w:w="4819"/>
+        <w:gridCol w:w="4818"/>
       </w:tblGrid>
       <w:tr>
         <w:trPr/>
@@ -1141,7 +1411,7 @@
                 <w:rFonts w:eastAsia="MS Mincho"/>
               </w:rPr>
               <w:drawing>
-                <wp:anchor behindDoc="0" distT="0" distB="0" distL="0" distR="0" simplePos="0" locked="0" layoutInCell="1" allowOverlap="1" relativeHeight="13">
+                <wp:anchor behindDoc="0" distT="0" distB="0" distL="0" distR="0" simplePos="0" locked="0" layoutInCell="1" allowOverlap="1" relativeHeight="7">
                   <wp:simplePos x="0" y="0"/>
                   <wp:positionH relativeFrom="column">
                     <wp:posOffset>97790</wp:posOffset>
@@ -1190,7 +1460,7 @@
         </w:tc>
         <w:tc>
           <w:tcPr>
-            <w:tcW w:w="4819" w:type="dxa"/>
+            <w:tcW w:w="4818" w:type="dxa"/>
             <w:tcBorders>
               <w:top w:val="single" w:sz="2" w:space="0" w:color="000000"/>
               <w:left w:val="single" w:sz="2" w:space="0" w:color="000000"/>
@@ -1223,6 +1493,7 @@
           <w:tcPr>
             <w:tcW w:w="4819" w:type="dxa"/>
             <w:tcBorders>
+              <w:top w:val="single" w:sz="2" w:space="0" w:color="000000"/>
               <w:left w:val="single" w:sz="2" w:space="0" w:color="000000"/>
               <w:bottom w:val="single" w:sz="2" w:space="0" w:color="000000"/>
               <w:insideH w:val="single" w:sz="2" w:space="0" w:color="000000"/>
@@ -1242,7 +1513,7 @@
                 <w:rFonts w:eastAsia="MS Mincho"/>
               </w:rPr>
               <w:drawing>
-                <wp:anchor behindDoc="0" distT="0" distB="0" distL="0" distR="0" simplePos="0" locked="0" layoutInCell="1" allowOverlap="1" relativeHeight="14">
+                <wp:anchor behindDoc="0" distT="0" distB="0" distL="0" distR="0" simplePos="0" locked="0" layoutInCell="1" allowOverlap="1" relativeHeight="8">
                   <wp:simplePos x="0" y="0"/>
                   <wp:positionH relativeFrom="column">
                     <wp:align>center</wp:align>
@@ -1291,8 +1562,9 @@
         </w:tc>
         <w:tc>
           <w:tcPr>
-            <w:tcW w:w="4819" w:type="dxa"/>
+            <w:tcW w:w="4818" w:type="dxa"/>
             <w:tcBorders>
+              <w:top w:val="single" w:sz="2" w:space="0" w:color="000000"/>
               <w:left w:val="single" w:sz="2" w:space="0" w:color="000000"/>
               <w:bottom w:val="single" w:sz="2" w:space="0" w:color="000000"/>
               <w:right w:val="single" w:sz="2" w:space="0" w:color="000000"/>
@@ -1323,6 +1595,7 @@
           <w:tcPr>
             <w:tcW w:w="4819" w:type="dxa"/>
             <w:tcBorders>
+              <w:top w:val="single" w:sz="2" w:space="0" w:color="000000"/>
               <w:left w:val="single" w:sz="2" w:space="0" w:color="000000"/>
               <w:bottom w:val="single" w:sz="2" w:space="0" w:color="000000"/>
               <w:insideH w:val="single" w:sz="2" w:space="0" w:color="000000"/>
@@ -1342,7 +1615,7 @@
                 <w:rFonts w:eastAsia="MS Mincho"/>
               </w:rPr>
               <w:drawing>
-                <wp:anchor behindDoc="0" distT="0" distB="0" distL="0" distR="0" simplePos="0" locked="0" layoutInCell="1" allowOverlap="1" relativeHeight="15">
+                <wp:anchor behindDoc="0" distT="0" distB="0" distL="0" distR="0" simplePos="0" locked="0" layoutInCell="1" allowOverlap="1" relativeHeight="9">
                   <wp:simplePos x="0" y="0"/>
                   <wp:positionH relativeFrom="column">
                     <wp:align>center</wp:align>
@@ -1391,8 +1664,9 @@
         </w:tc>
         <w:tc>
           <w:tcPr>
-            <w:tcW w:w="4819" w:type="dxa"/>
+            <w:tcW w:w="4818" w:type="dxa"/>
             <w:tcBorders>
+              <w:top w:val="single" w:sz="2" w:space="0" w:color="000000"/>
               <w:left w:val="single" w:sz="2" w:space="0" w:color="000000"/>
               <w:bottom w:val="single" w:sz="2" w:space="0" w:color="000000"/>
               <w:right w:val="single" w:sz="2" w:space="0" w:color="000000"/>
@@ -1423,6 +1697,7 @@
           <w:tcPr>
             <w:tcW w:w="4819" w:type="dxa"/>
             <w:tcBorders>
+              <w:top w:val="single" w:sz="2" w:space="0" w:color="000000"/>
               <w:left w:val="single" w:sz="2" w:space="0" w:color="000000"/>
               <w:bottom w:val="single" w:sz="2" w:space="0" w:color="000000"/>
               <w:insideH w:val="single" w:sz="2" w:space="0" w:color="000000"/>
@@ -1442,7 +1717,7 @@
                 <w:rFonts w:eastAsia="MS Mincho"/>
               </w:rPr>
               <w:drawing>
-                <wp:anchor behindDoc="0" distT="0" distB="0" distL="0" distR="0" simplePos="0" locked="0" layoutInCell="1" allowOverlap="1" relativeHeight="16">
+                <wp:anchor behindDoc="0" distT="0" distB="0" distL="0" distR="0" simplePos="0" locked="0" layoutInCell="1" allowOverlap="1" relativeHeight="10">
                   <wp:simplePos x="0" y="0"/>
                   <wp:positionH relativeFrom="column">
                     <wp:align>center</wp:align>
@@ -1491,8 +1766,9 @@
         </w:tc>
         <w:tc>
           <w:tcPr>
-            <w:tcW w:w="4819" w:type="dxa"/>
+            <w:tcW w:w="4818" w:type="dxa"/>
             <w:tcBorders>
+              <w:top w:val="single" w:sz="2" w:space="0" w:color="000000"/>
               <w:left w:val="single" w:sz="2" w:space="0" w:color="000000"/>
               <w:bottom w:val="single" w:sz="2" w:space="0" w:color="000000"/>
               <w:right w:val="single" w:sz="2" w:space="0" w:color="000000"/>
@@ -1523,6 +1799,7 @@
           <w:tcPr>
             <w:tcW w:w="4819" w:type="dxa"/>
             <w:tcBorders>
+              <w:top w:val="single" w:sz="2" w:space="0" w:color="000000"/>
               <w:left w:val="single" w:sz="2" w:space="0" w:color="000000"/>
               <w:bottom w:val="single" w:sz="2" w:space="0" w:color="000000"/>
               <w:insideH w:val="single" w:sz="2" w:space="0" w:color="000000"/>
@@ -1546,8 +1823,9 @@
         </w:tc>
         <w:tc>
           <w:tcPr>
-            <w:tcW w:w="4819" w:type="dxa"/>
+            <w:tcW w:w="4818" w:type="dxa"/>
             <w:tcBorders>
+              <w:top w:val="single" w:sz="2" w:space="0" w:color="000000"/>
               <w:left w:val="single" w:sz="2" w:space="0" w:color="000000"/>
               <w:bottom w:val="single" w:sz="2" w:space="0" w:color="000000"/>
               <w:right w:val="single" w:sz="2" w:space="0" w:color="000000"/>
@@ -1616,7 +1894,7 @@
           <w:ilvl w:val="0"/>
           <w:numId w:val="3"/>
         </w:numPr>
-        <w:shd w:fill="000080" w:val="clear"/>
+        <w:shd w:val="clear" w:fill="000080"/>
         <w:rPr/>
       </w:pPr>
       <w:r>
@@ -1689,7 +1967,7 @@
                 <wp:positionV relativeFrom="paragraph">
                   <wp:posOffset>635</wp:posOffset>
                 </wp:positionV>
-                <wp:extent cx="4004310" cy="3711575"/>
+                <wp:extent cx="4004945" cy="3711575"/>
                 <wp:effectExtent l="0" t="0" r="0" b="0"/>
                 <wp:wrapTopAndBottom/>
                 <wp:docPr id="6" name="Frame1"/>
@@ -1700,7 +1978,7 @@
                       <wps:spPr>
                         <a:xfrm>
                           <a:off x="0" y="0"/>
-                          <a:ext cx="4003560" cy="3710880"/>
+                          <a:ext cx="4004280" cy="3710880"/>
                         </a:xfrm>
                         <a:prstGeom prst="rect">
                           <a:avLst/>
@@ -1722,16 +2000,12 @@
                             <w:pPr>
                               <w:pStyle w:val="Figura"/>
                               <w:spacing w:before="120" w:after="120"/>
-                              <w:rPr>
-                                <w:color w:val="auto"/>
-                              </w:rPr>
+                              <w:rPr/>
                             </w:pPr>
                             <w:r>
-                              <w:rPr>
-                                <w:color w:val="auto"/>
-                              </w:rPr>
+                              <w:rPr/>
                               <w:drawing>
-                                <wp:inline distT="0" distB="0" distL="0" distR="6985">
+                                <wp:inline distT="0" distB="0" distL="0" distR="0">
                                   <wp:extent cx="4203065" cy="3489325"/>
                                   <wp:effectExtent l="0" t="0" r="0" b="0"/>
                                   <wp:docPr id="8" name="graphics1" descr=""/>
@@ -1788,7 +2062,7 @@
           </mc:Choice>
           <mc:Fallback>
             <w:pict>
-              <v:rect id="shape_0" ID="Frame1" stroked="f" style="position:absolute;margin-left:83.3pt;margin-top:0pt;width:315.2pt;height:292.15pt;mso-position-horizontal:center;mso-position-vertical:top">
+              <v:rect id="shape_0" ID="Frame1" stroked="f" style="position:absolute;margin-left:83.3pt;margin-top:0.05pt;width:315.25pt;height:292.15pt;mso-position-horizontal:center">
                 <w10:wrap type="square"/>
                 <v:fill o:detectmouseclick="t" on="false"/>
                 <v:stroke color="#3465a4" joinstyle="round" endcap="flat"/>
@@ -1798,16 +2072,12 @@
                       <w:pPr>
                         <w:pStyle w:val="Figura"/>
                         <w:spacing w:before="120" w:after="120"/>
-                        <w:rPr>
-                          <w:color w:val="auto"/>
-                        </w:rPr>
+                        <w:rPr/>
                       </w:pPr>
                       <w:r>
-                        <w:rPr>
-                          <w:color w:val="auto"/>
-                        </w:rPr>
+                        <w:rPr/>
                         <w:drawing>
-                          <wp:inline distT="0" distB="0" distL="0" distR="6985">
+                          <wp:inline distT="0" distB="0" distL="0" distR="0">
                             <wp:extent cx="4203065" cy="3489325"/>
                             <wp:effectExtent l="0" t="0" r="0" b="0"/>
                             <wp:docPr id="9" name="graphics1" descr=""/>
@@ -1919,7 +2189,7 @@
                 <wp:positionV relativeFrom="paragraph">
                   <wp:posOffset>635</wp:posOffset>
                 </wp:positionV>
-                <wp:extent cx="4641215" cy="2820035"/>
+                <wp:extent cx="4641850" cy="2820035"/>
                 <wp:effectExtent l="0" t="0" r="0" b="0"/>
                 <wp:wrapTopAndBottom/>
                 <wp:docPr id="10" name="Frame2"/>
@@ -1930,7 +2200,7 @@
                       <wps:spPr>
                         <a:xfrm>
                           <a:off x="0" y="0"/>
-                          <a:ext cx="4640760" cy="2819520"/>
+                          <a:ext cx="4641120" cy="2819520"/>
                         </a:xfrm>
                         <a:prstGeom prst="rect">
                           <a:avLst/>
@@ -1952,16 +2222,12 @@
                             <w:pPr>
                               <w:pStyle w:val="Figura"/>
                               <w:spacing w:before="120" w:after="120"/>
-                              <w:rPr>
-                                <w:color w:val="auto"/>
-                              </w:rPr>
+                              <w:rPr/>
                             </w:pPr>
                             <w:r>
-                              <w:rPr>
-                                <w:color w:val="auto"/>
-                              </w:rPr>
+                              <w:rPr/>
                               <w:drawing>
-                                <wp:inline distT="0" distB="0" distL="0" distR="7620">
+                                <wp:inline distT="0" distB="0" distL="0" distR="0">
                                   <wp:extent cx="4640580" cy="2597785"/>
                                   <wp:effectExtent l="0" t="0" r="0" b="0"/>
                                   <wp:docPr id="12" name="graphics2" descr=""/>
@@ -2018,7 +2284,7 @@
           </mc:Choice>
           <mc:Fallback>
             <w:pict>
-              <v:rect id="shape_0" ID="Frame2" stroked="f" style="position:absolute;margin-left:58.25pt;margin-top:0pt;width:365.35pt;height:221.95pt;mso-position-horizontal:center;mso-position-vertical:top">
+              <v:rect id="shape_0" ID="Frame2" stroked="f" style="position:absolute;margin-left:58.2pt;margin-top:0.05pt;width:365.4pt;height:221.95pt;mso-position-horizontal:center">
                 <w10:wrap type="square"/>
                 <v:fill o:detectmouseclick="t" on="false"/>
                 <v:stroke color="#3465a4" joinstyle="round" endcap="flat"/>
@@ -2028,16 +2294,12 @@
                       <w:pPr>
                         <w:pStyle w:val="Figura"/>
                         <w:spacing w:before="120" w:after="120"/>
-                        <w:rPr>
-                          <w:color w:val="auto"/>
-                        </w:rPr>
+                        <w:rPr/>
                       </w:pPr>
                       <w:r>
-                        <w:rPr>
-                          <w:color w:val="auto"/>
-                        </w:rPr>
+                        <w:rPr/>
                         <w:drawing>
-                          <wp:inline distT="0" distB="0" distL="0" distR="7620">
+                          <wp:inline distT="0" distB="0" distL="0" distR="0">
                             <wp:extent cx="4640580" cy="2597785"/>
                             <wp:effectExtent l="0" t="0" r="0" b="0"/>
                             <wp:docPr id="13" name="graphics2" descr=""/>
@@ -2123,7 +2385,7 @@
                 <wp:positionV relativeFrom="paragraph">
                   <wp:posOffset>635</wp:posOffset>
                 </wp:positionV>
-                <wp:extent cx="4087495" cy="3404870"/>
+                <wp:extent cx="4088130" cy="3404870"/>
                 <wp:effectExtent l="0" t="0" r="0" b="0"/>
                 <wp:wrapTopAndBottom/>
                 <wp:docPr id="14" name="Frame3"/>
@@ -2134,7 +2396,7 @@
                       <wps:spPr>
                         <a:xfrm>
                           <a:off x="0" y="0"/>
-                          <a:ext cx="4086720" cy="3404160"/>
+                          <a:ext cx="4087440" cy="3404160"/>
                         </a:xfrm>
                         <a:prstGeom prst="rect">
                           <a:avLst/>
@@ -2156,14 +2418,10 @@
                             <w:pPr>
                               <w:pStyle w:val="Figura"/>
                               <w:spacing w:before="120" w:after="120"/>
-                              <w:rPr>
-                                <w:color w:val="auto"/>
-                              </w:rPr>
+                              <w:rPr/>
                             </w:pPr>
                             <w:r>
-                              <w:rPr>
-                                <w:color w:val="auto"/>
-                              </w:rPr>
+                              <w:rPr/>
                               <w:drawing>
                                 <wp:inline distT="0" distB="0" distL="0" distR="0">
                                   <wp:extent cx="4345940" cy="3182620"/>
@@ -2222,7 +2480,7 @@
           </mc:Choice>
           <mc:Fallback>
             <w:pict>
-              <v:rect id="shape_0" ID="Frame3" stroked="f" style="position:absolute;margin-left:80.05pt;margin-top:0pt;width:321.75pt;height:268pt;mso-position-horizontal:center;mso-position-vertical:top">
+              <v:rect id="shape_0" ID="Frame3" stroked="f" style="position:absolute;margin-left:80pt;margin-top:0.05pt;width:321.8pt;height:268pt;mso-position-horizontal:center">
                 <w10:wrap type="square"/>
                 <v:fill o:detectmouseclick="t" on="false"/>
                 <v:stroke color="#3465a4" joinstyle="round" endcap="flat"/>
@@ -2232,14 +2490,10 @@
                       <w:pPr>
                         <w:pStyle w:val="Figura"/>
                         <w:spacing w:before="120" w:after="120"/>
-                        <w:rPr>
-                          <w:color w:val="auto"/>
-                        </w:rPr>
+                        <w:rPr/>
                       </w:pPr>
                       <w:r>
-                        <w:rPr>
-                          <w:color w:val="auto"/>
-                        </w:rPr>
+                        <w:rPr/>
                         <w:drawing>
                           <wp:inline distT="0" distB="0" distL="0" distR="0">
                             <wp:extent cx="4345940" cy="3182620"/>
@@ -2335,7 +2589,7 @@
           <w:ilvl w:val="0"/>
           <w:numId w:val="3"/>
         </w:numPr>
-        <w:shd w:fill="000080" w:val="clear"/>
+        <w:shd w:val="clear" w:fill="000080"/>
         <w:rPr/>
       </w:pPr>
       <w:r>
@@ -2427,7 +2681,7 @@
           <w:ilvl w:val="0"/>
           <w:numId w:val="3"/>
         </w:numPr>
-        <w:shd w:fill="000080" w:val="clear"/>
+        <w:shd w:val="clear" w:fill="000080"/>
         <w:rPr/>
       </w:pPr>
       <w:r>
@@ -2938,7 +3192,7 @@
           <w:ilvl w:val="0"/>
           <w:numId w:val="3"/>
         </w:numPr>
-        <w:shd w:fill="000080" w:val="clear"/>
+        <w:shd w:val="clear" w:fill="000080"/>
         <w:rPr/>
       </w:pPr>
       <w:r>
@@ -4316,7 +4570,7 @@
     </w:r>
     <w:r>
       <w:rPr/>
-      <w:t>11</w:t>
+      <w:t>5</w:t>
     </w:r>
     <w:r>
       <w:rPr/>
@@ -4979,7 +5233,6 @@
       <w:rPr>
         <w:rFonts w:ascii="Times New Roman" w:hAnsi="Times New Roman" w:eastAsia="Arial Unicode MS" w:cs="Tahoma"/>
         <w:kern w:val="2"/>
-        <w:sz w:val="24"/>
         <w:szCs w:val="24"/>
         <w:lang w:val="it-IT" w:eastAsia="it-IT" w:bidi="ar-SA"/>
       </w:rPr>
@@ -5689,18 +5942,20 @@
   </w:style>
   <w:style w:type="paragraph" w:styleId="Heading" w:customStyle="1">
     <w:name w:val="Heading"/>
-    <w:basedOn w:val="Standard"/>
     <w:next w:val="TextBody"/>
     <w:qFormat/>
     <w:pPr>
       <w:keepNext w:val="true"/>
+      <w:widowControl w:val="false"/>
       <w:spacing w:before="240" w:after="0"/>
     </w:pPr>
     <w:rPr>
-      <w:rFonts w:ascii="Arial Black" w:hAnsi="Arial Black" w:eastAsia="MS Mincho"/>
+      <w:rFonts w:ascii="Arial Black" w:hAnsi="Arial Black" w:eastAsia="MS Mincho" w:cs="Tahoma"/>
       <w:color w:val="000080"/>
+      <w:kern w:val="2"/>
       <w:sz w:val="40"/>
       <w:szCs w:val="28"/>
+      <w:lang w:val="it-IT" w:eastAsia="it-IT" w:bidi="ar-SA"/>
     </w:rPr>
   </w:style>
   <w:style w:type="paragraph" w:styleId="TextBody">
@@ -5713,9 +5968,17 @@
   </w:style>
   <w:style w:type="paragraph" w:styleId="List">
     <w:name w:val="List"/>
-    <w:basedOn w:val="Textbody1"/>
-    <w:pPr/>
-    <w:rPr/>
+    <w:pPr>
+      <w:widowControl w:val="false"/>
+    </w:pPr>
+    <w:rPr>
+      <w:rFonts w:ascii="Times New Roman" w:hAnsi="Times New Roman" w:eastAsia="Arial Unicode MS" w:cs="Tahoma"/>
+      <w:color w:val="auto"/>
+      <w:kern w:val="2"/>
+      <w:sz w:val="24"/>
+      <w:szCs w:val="24"/>
+      <w:lang w:val="it-IT" w:eastAsia="it-IT" w:bidi="ar-SA"/>
+    </w:rPr>
   </w:style>
   <w:style w:type="paragraph" w:styleId="Caption">
     <w:name w:val="Caption"/>
@@ -5735,12 +5998,19 @@
   </w:style>
   <w:style w:type="paragraph" w:styleId="Index" w:customStyle="1">
     <w:name w:val="Index"/>
-    <w:basedOn w:val="Standard"/>
     <w:qFormat/>
     <w:pPr>
+      <w:widowControl w:val="false"/>
       <w:suppressLineNumbers/>
     </w:pPr>
-    <w:rPr/>
+    <w:rPr>
+      <w:rFonts w:ascii="Times New Roman" w:hAnsi="Times New Roman" w:eastAsia="Arial Unicode MS" w:cs="Tahoma"/>
+      <w:color w:val="auto"/>
+      <w:kern w:val="2"/>
+      <w:sz w:val="24"/>
+      <w:szCs w:val="24"/>
+      <w:lang w:val="it-IT" w:eastAsia="it-IT" w:bidi="ar-SA"/>
+    </w:rPr>
   </w:style>
   <w:style w:type="paragraph" w:styleId="Standard" w:customStyle="1">
     <w:name w:val="Standard"/>
@@ -5832,9 +6102,10 @@
       <w:szCs w:val="20"/>
     </w:rPr>
   </w:style>
-  <w:style w:type="paragraph" w:styleId="ContentsHeading" w:customStyle="1">
+  <w:style w:type="paragraph" w:styleId="TOAHeading" w:customStyle="1">
     <w:name w:val="TOA Heading"/>
     <w:basedOn w:val="Heading"/>
+    <w:qFormat/>
     <w:pPr>
       <w:suppressLineNumbers/>
       <w:spacing w:before="240" w:after="720"/>

</xml_diff>

<commit_message>
angular rewrite of commands queue management
</commit_message>
<xml_diff>
--- a/docs/Giovanni Sorgente - Relazione.docx
+++ b/docs/Giovanni Sorgente - Relazione.docx
@@ -419,7 +419,7 @@
         <w:widowControl/>
         <w:numPr>
           <w:ilvl w:val="1"/>
-          <w:numId w:val="9"/>
+          <w:numId w:val="8"/>
         </w:numPr>
         <w:tabs>
           <w:tab w:val="left" w:pos="0" w:leader="none"/>
@@ -465,7 +465,7 @@
         <w:widowControl/>
         <w:numPr>
           <w:ilvl w:val="1"/>
-          <w:numId w:val="9"/>
+          <w:numId w:val="8"/>
         </w:numPr>
         <w:tabs>
           <w:tab w:val="left" w:pos="0" w:leader="none"/>
@@ -511,7 +511,7 @@
         <w:widowControl/>
         <w:numPr>
           <w:ilvl w:val="1"/>
-          <w:numId w:val="9"/>
+          <w:numId w:val="8"/>
         </w:numPr>
         <w:tabs>
           <w:tab w:val="left" w:pos="0" w:leader="none"/>
@@ -557,7 +557,7 @@
         <w:widowControl/>
         <w:numPr>
           <w:ilvl w:val="1"/>
-          <w:numId w:val="9"/>
+          <w:numId w:val="8"/>
         </w:numPr>
         <w:tabs>
           <w:tab w:val="left" w:pos="0" w:leader="none"/>
@@ -603,7 +603,7 @@
         <w:widowControl/>
         <w:numPr>
           <w:ilvl w:val="2"/>
-          <w:numId w:val="9"/>
+          <w:numId w:val="8"/>
         </w:numPr>
         <w:tabs>
           <w:tab w:val="left" w:pos="0" w:leader="none"/>
@@ -649,7 +649,7 @@
         <w:widowControl/>
         <w:numPr>
           <w:ilvl w:val="2"/>
-          <w:numId w:val="9"/>
+          <w:numId w:val="8"/>
         </w:numPr>
         <w:tabs>
           <w:tab w:val="left" w:pos="0" w:leader="none"/>
@@ -695,7 +695,7 @@
         <w:widowControl/>
         <w:numPr>
           <w:ilvl w:val="2"/>
-          <w:numId w:val="9"/>
+          <w:numId w:val="8"/>
         </w:numPr>
         <w:tabs>
           <w:tab w:val="left" w:pos="0" w:leader="none"/>
@@ -741,7 +741,7 @@
         <w:widowControl/>
         <w:numPr>
           <w:ilvl w:val="2"/>
-          <w:numId w:val="9"/>
+          <w:numId w:val="8"/>
         </w:numPr>
         <w:tabs>
           <w:tab w:val="left" w:pos="0" w:leader="none"/>
@@ -787,7 +787,7 @@
         <w:widowControl/>
         <w:numPr>
           <w:ilvl w:val="2"/>
-          <w:numId w:val="9"/>
+          <w:numId w:val="8"/>
         </w:numPr>
         <w:tabs>
           <w:tab w:val="left" w:pos="0" w:leader="none"/>
@@ -833,7 +833,7 @@
         <w:widowControl/>
         <w:numPr>
           <w:ilvl w:val="3"/>
-          <w:numId w:val="9"/>
+          <w:numId w:val="8"/>
         </w:numPr>
         <w:tabs>
           <w:tab w:val="left" w:pos="0" w:leader="none"/>
@@ -879,7 +879,7 @@
         <w:widowControl/>
         <w:numPr>
           <w:ilvl w:val="3"/>
-          <w:numId w:val="9"/>
+          <w:numId w:val="8"/>
         </w:numPr>
         <w:tabs>
           <w:tab w:val="left" w:pos="0" w:leader="none"/>
@@ -925,7 +925,7 @@
         <w:widowControl/>
         <w:numPr>
           <w:ilvl w:val="2"/>
-          <w:numId w:val="9"/>
+          <w:numId w:val="8"/>
         </w:numPr>
         <w:tabs>
           <w:tab w:val="left" w:pos="0" w:leader="none"/>
@@ -971,7 +971,7 @@
         <w:widowControl/>
         <w:numPr>
           <w:ilvl w:val="2"/>
-          <w:numId w:val="9"/>
+          <w:numId w:val="8"/>
         </w:numPr>
         <w:tabs>
           <w:tab w:val="left" w:pos="0" w:leader="none"/>
@@ -1017,7 +1017,7 @@
         <w:widowControl/>
         <w:numPr>
           <w:ilvl w:val="3"/>
-          <w:numId w:val="9"/>
+          <w:numId w:val="8"/>
         </w:numPr>
         <w:tabs>
           <w:tab w:val="left" w:pos="0" w:leader="none"/>
@@ -1063,7 +1063,7 @@
         <w:widowControl/>
         <w:numPr>
           <w:ilvl w:val="3"/>
-          <w:numId w:val="9"/>
+          <w:numId w:val="8"/>
         </w:numPr>
         <w:tabs>
           <w:tab w:val="left" w:pos="0" w:leader="none"/>
@@ -1109,7 +1109,7 @@
         <w:widowControl/>
         <w:numPr>
           <w:ilvl w:val="3"/>
-          <w:numId w:val="9"/>
+          <w:numId w:val="8"/>
         </w:numPr>
         <w:tabs>
           <w:tab w:val="left" w:pos="0" w:leader="none"/>
@@ -1155,7 +1155,7 @@
         <w:widowControl/>
         <w:numPr>
           <w:ilvl w:val="2"/>
-          <w:numId w:val="9"/>
+          <w:numId w:val="8"/>
         </w:numPr>
         <w:tabs>
           <w:tab w:val="left" w:pos="0" w:leader="none"/>
@@ -1201,7 +1201,7 @@
         <w:widowControl/>
         <w:numPr>
           <w:ilvl w:val="3"/>
-          <w:numId w:val="9"/>
+          <w:numId w:val="8"/>
         </w:numPr>
         <w:tabs>
           <w:tab w:val="left" w:pos="0" w:leader="none"/>
@@ -1247,7 +1247,7 @@
         <w:widowControl/>
         <w:numPr>
           <w:ilvl w:val="3"/>
-          <w:numId w:val="9"/>
+          <w:numId w:val="8"/>
         </w:numPr>
         <w:tabs>
           <w:tab w:val="left" w:pos="0" w:leader="none"/>
@@ -1938,7 +1938,7 @@
         <w:pStyle w:val="Textbody1"/>
         <w:numPr>
           <w:ilvl w:val="0"/>
-          <w:numId w:val="8"/>
+          <w:numId w:val="7"/>
         </w:numPr>
         <w:tabs>
           <w:tab w:val="left" w:pos="872" w:leader="none"/>
@@ -1965,7 +1965,7 @@
         <w:pStyle w:val="Textbody1"/>
         <w:numPr>
           <w:ilvl w:val="0"/>
-          <w:numId w:val="8"/>
+          <w:numId w:val="7"/>
         </w:numPr>
         <w:tabs>
           <w:tab w:val="left" w:pos="872" w:leader="none"/>
@@ -1992,7 +1992,7 @@
         <w:pStyle w:val="Textbody1"/>
         <w:numPr>
           <w:ilvl w:val="0"/>
-          <w:numId w:val="8"/>
+          <w:numId w:val="7"/>
         </w:numPr>
         <w:tabs>
           <w:tab w:val="left" w:pos="872" w:leader="none"/>
@@ -2879,7 +2879,6 @@
           <w:rStyle w:val="IntenseReference"/>
         </w:rPr>
       </w:pPr>
-      <w:bookmarkStart w:id="2" w:name="__DdeLink__397_3527633772"/>
       <w:r>
         <w:rPr>
           <w:rStyle w:val="IntenseReference"/>
@@ -2887,48 +2886,48 @@
         </w:rPr>
         <w:t>MongoDB</w:t>
       </w:r>
-      <w:bookmarkStart w:id="3" w:name="_GoBack"/>
+      <w:bookmarkStart w:id="2" w:name="_GoBack"/>
+      <w:bookmarkEnd w:id="2"/>
+    </w:p>
+    <w:p>
+      <w:pPr>
+        <w:pStyle w:val="Textbody1"/>
+        <w:numPr>
+          <w:ilvl w:val="0"/>
+          <w:numId w:val="0"/>
+        </w:numPr>
+        <w:tabs>
+          <w:tab w:val="left" w:pos="872" w:leader="none"/>
+        </w:tabs>
+        <w:ind w:left="0" w:hanging="0"/>
+        <w:outlineLvl w:val="2"/>
+        <w:rPr/>
+      </w:pPr>
+      <w:r>
+        <w:rPr/>
+        <w:t>La scelta di MongoDB, ad oggi uno tra i più conosciuti DBMS non relazionali, nasce dall’esigenza di poter gestire una grossa mole di dati senza uno schema database ben preciso.</w:t>
+      </w:r>
+    </w:p>
+    <w:p>
+      <w:pPr>
+        <w:pStyle w:val="Textbody1"/>
+        <w:numPr>
+          <w:ilvl w:val="0"/>
+          <w:numId w:val="0"/>
+        </w:numPr>
+        <w:tabs>
+          <w:tab w:val="left" w:pos="872" w:leader="none"/>
+        </w:tabs>
+        <w:ind w:left="0" w:hanging="0"/>
+        <w:outlineLvl w:val="2"/>
+        <w:rPr/>
+      </w:pPr>
+      <w:bookmarkStart w:id="3" w:name="__DdeLink__397_3527633772"/>
+      <w:r>
+        <w:rPr/>
+        <w:t>Basti pensare ad esempio alla necessità di sal</w:t>
+      </w:r>
       <w:bookmarkEnd w:id="3"/>
-    </w:p>
-    <w:p>
-      <w:pPr>
-        <w:pStyle w:val="Textbody1"/>
-        <w:numPr>
-          <w:ilvl w:val="0"/>
-          <w:numId w:val="0"/>
-        </w:numPr>
-        <w:tabs>
-          <w:tab w:val="left" w:pos="872" w:leader="none"/>
-        </w:tabs>
-        <w:ind w:left="0" w:hanging="0"/>
-        <w:outlineLvl w:val="2"/>
-        <w:rPr/>
-      </w:pPr>
-      <w:r>
-        <w:rPr/>
-        <w:t>La scelta di MongoDB, ad oggi uno tra i più conosciuti DBMS non relazionali, nasce dall’esigenza di poter gestire una grossa mole di dati senza uno schema database ben preciso.</w:t>
-      </w:r>
-    </w:p>
-    <w:p>
-      <w:pPr>
-        <w:pStyle w:val="Textbody1"/>
-        <w:numPr>
-          <w:ilvl w:val="0"/>
-          <w:numId w:val="0"/>
-        </w:numPr>
-        <w:tabs>
-          <w:tab w:val="left" w:pos="872" w:leader="none"/>
-        </w:tabs>
-        <w:ind w:left="0" w:hanging="0"/>
-        <w:outlineLvl w:val="2"/>
-        <w:rPr/>
-      </w:pPr>
-      <w:bookmarkStart w:id="4" w:name="__DdeLink__397_3527633772"/>
-      <w:r>
-        <w:rPr/>
-        <w:t>Basti pensare ad esempio alla necessità di sal</w:t>
-      </w:r>
-      <w:bookmarkEnd w:id="4"/>
       <w:r>
         <w:rPr/>
         <w:t>vare le statistiche utente che, a fronte di un grosso numero di registrazioni, potrebbero richiedere il salvataggio di un gran numero di statistiche ed informazioni da salvare.</w:t>
@@ -4002,8 +4001,8 @@
           <w:effect w:val="none"/>
         </w:rPr>
       </w:pPr>
-      <w:bookmarkStart w:id="5" w:name="docs-internal-guid-fe00dda6-552f-c3e6-a4"/>
-      <w:bookmarkEnd w:id="5"/>
+      <w:bookmarkStart w:id="4" w:name="docs-internal-guid-fe00dda6-552f-c3e6-a4"/>
+      <w:bookmarkEnd w:id="4"/>
       <w:r>
         <w:rPr>
           <w:rStyle w:val="IntenseReference"/>
@@ -4097,8 +4096,8 @@
         <w:outlineLvl w:val="2"/>
         <w:rPr/>
       </w:pPr>
-      <w:bookmarkStart w:id="6" w:name="docs-internal-guid-93a72584-5531-4026-af"/>
-      <w:bookmarkEnd w:id="6"/>
+      <w:bookmarkStart w:id="5" w:name="docs-internal-guid-93a72584-5531-4026-af"/>
+      <w:bookmarkEnd w:id="5"/>
       <w:r>
         <w:rPr>
           <w:rStyle w:val="IntenseReference"/>
@@ -5172,7 +5171,7 @@
         </w:tblBorders>
         <w:tblCellMar>
           <w:top w:w="55" w:type="dxa"/>
-          <w:left w:w="48" w:type="dxa"/>
+          <w:left w:w="47" w:type="dxa"/>
           <w:bottom w:w="55" w:type="dxa"/>
           <w:right w:w="55" w:type="dxa"/>
         </w:tblCellMar>
@@ -5199,6 +5198,7 @@
             <w:pPr>
               <w:pStyle w:val="TableContents"/>
               <w:spacing w:before="0" w:after="120"/>
+              <w:jc w:val="center"/>
               <w:rPr>
                 <w:rFonts w:eastAsia="MS Mincho"/>
               </w:rPr>
@@ -5211,10 +5211,10 @@
                 <wp:anchor behindDoc="0" distT="0" distB="0" distL="0" distR="0" simplePos="0" locked="0" layoutInCell="1" allowOverlap="1" relativeHeight="6">
                   <wp:simplePos x="0" y="0"/>
                   <wp:positionH relativeFrom="column">
-                    <wp:posOffset>97790</wp:posOffset>
+                    <wp:posOffset>526415</wp:posOffset>
                   </wp:positionH>
                   <wp:positionV relativeFrom="paragraph">
-                    <wp:posOffset>78740</wp:posOffset>
+                    <wp:posOffset>37465</wp:posOffset>
                   </wp:positionV>
                   <wp:extent cx="1924050" cy="3724275"/>
                   <wp:effectExtent l="0" t="0" r="0" b="0"/>
@@ -5780,7 +5780,7 @@
                 <wp:positionV relativeFrom="paragraph">
                   <wp:posOffset>635</wp:posOffset>
                 </wp:positionV>
-                <wp:extent cx="4008120" cy="3711575"/>
+                <wp:extent cx="4008755" cy="3711575"/>
                 <wp:effectExtent l="0" t="0" r="0" b="0"/>
                 <wp:wrapTopAndBottom/>
                 <wp:docPr id="7" name="Frame1"/>
@@ -5791,7 +5791,7 @@
                       <wps:spPr>
                         <a:xfrm>
                           <a:off x="0" y="0"/>
-                          <a:ext cx="4007520" cy="3710880"/>
+                          <a:ext cx="4008240" cy="3710880"/>
                         </a:xfrm>
                         <a:prstGeom prst="rect">
                           <a:avLst/>
@@ -5875,7 +5875,7 @@
           </mc:Choice>
           <mc:Fallback>
             <w:pict>
-              <v:rect id="shape_0" ID="Frame1" stroked="f" style="position:absolute;margin-left:83.15pt;margin-top:0.05pt;width:315.5pt;height:292.15pt;mso-position-horizontal:center">
+              <v:rect id="shape_0" ID="Frame1" stroked="f" style="position:absolute;margin-left:83.15pt;margin-top:0.05pt;width:315.55pt;height:292.15pt;mso-position-horizontal:center">
                 <w10:wrap type="square"/>
                 <v:fill o:detectmouseclick="t" on="false"/>
                 <v:stroke color="#3465a4" joinstyle="round" endcap="flat"/>
@@ -6002,7 +6002,7 @@
                 <wp:positionV relativeFrom="paragraph">
                   <wp:posOffset>635</wp:posOffset>
                 </wp:positionV>
-                <wp:extent cx="4645025" cy="2820035"/>
+                <wp:extent cx="4645660" cy="2820035"/>
                 <wp:effectExtent l="0" t="0" r="0" b="0"/>
                 <wp:wrapTopAndBottom/>
                 <wp:docPr id="11" name="Frame2"/>
@@ -6013,7 +6013,7 @@
                       <wps:spPr>
                         <a:xfrm>
                           <a:off x="0" y="0"/>
-                          <a:ext cx="4644360" cy="2819520"/>
+                          <a:ext cx="4645080" cy="2819520"/>
                         </a:xfrm>
                         <a:prstGeom prst="rect">
                           <a:avLst/>
@@ -6097,7 +6097,7 @@
           </mc:Choice>
           <mc:Fallback>
             <w:pict>
-              <v:rect id="shape_0" ID="Frame2" stroked="f" style="position:absolute;margin-left:58.1pt;margin-top:0.05pt;width:365.65pt;height:221.95pt;mso-position-horizontal:center">
+              <v:rect id="shape_0" ID="Frame2" stroked="f" style="position:absolute;margin-left:58.05pt;margin-top:0.05pt;width:365.7pt;height:221.95pt;mso-position-horizontal:center">
                 <w10:wrap type="square"/>
                 <v:fill o:detectmouseclick="t" on="false"/>
                 <v:stroke color="#3465a4" joinstyle="round" endcap="flat"/>
@@ -6198,7 +6198,7 @@
                 <wp:positionV relativeFrom="paragraph">
                   <wp:posOffset>635</wp:posOffset>
                 </wp:positionV>
-                <wp:extent cx="4091305" cy="3404870"/>
+                <wp:extent cx="4091940" cy="3404870"/>
                 <wp:effectExtent l="0" t="0" r="0" b="0"/>
                 <wp:wrapTopAndBottom/>
                 <wp:docPr id="15" name="Frame3"/>
@@ -6209,7 +6209,7 @@
                       <wps:spPr>
                         <a:xfrm>
                           <a:off x="0" y="0"/>
-                          <a:ext cx="4090680" cy="3404160"/>
+                          <a:ext cx="4091400" cy="3404160"/>
                         </a:xfrm>
                         <a:prstGeom prst="rect">
                           <a:avLst/>
@@ -6293,7 +6293,7 @@
           </mc:Choice>
           <mc:Fallback>
             <w:pict>
-              <v:rect id="shape_0" ID="Frame3" stroked="f" style="position:absolute;margin-left:79.9pt;margin-top:0.05pt;width:322.05pt;height:268pt;mso-position-horizontal:center">
+              <v:rect id="shape_0" ID="Frame3" stroked="f" style="position:absolute;margin-left:79.85pt;margin-top:0.05pt;width:322.1pt;height:268pt;mso-position-horizontal:center">
                 <w10:wrap type="square"/>
                 <v:fill o:detectmouseclick="t" on="false"/>
                 <v:stroke color="#3465a4" joinstyle="round" endcap="flat"/>
@@ -7157,983 +7157,10 @@
         <w:tabs>
           <w:tab w:val="left" w:pos="1744" w:leader="none"/>
         </w:tabs>
-        <w:rPr/>
-      </w:pPr>
-      <w:r>
-        <w:rPr/>
-      </w:r>
-      <w:r>
-        <w:br w:type="page"/>
-      </w:r>
-    </w:p>
-    <w:p>
-      <w:pPr>
-        <w:pStyle w:val="SubHeading"/>
-        <w:rPr>
-          <w:color w:val="FF420E"/>
-        </w:rPr>
-      </w:pPr>
-      <w:r>
-        <w:rPr>
-          <w:color w:val="FF420E"/>
-        </w:rPr>
-        <w:t>Modalità di esame nella discussione del progetto</w:t>
-      </w:r>
-    </w:p>
-    <w:p>
-      <w:pPr>
-        <w:pStyle w:val="SubHeading"/>
-        <w:spacing w:before="0" w:after="550"/>
-        <w:rPr/>
-      </w:pPr>
-      <w:r>
-        <w:rPr/>
-        <w:t xml:space="preserve"> </w:t>
-      </w:r>
-      <w:r>
-        <w:rPr>
-          <w:color w:val="FF420E"/>
-        </w:rPr>
-        <w:t>Progetto</w:t>
-      </w:r>
-    </w:p>
-    <w:p>
-      <w:pPr>
-        <w:pStyle w:val="Standard"/>
-        <w:numPr>
-          <w:ilvl w:val="0"/>
-          <w:numId w:val="0"/>
-        </w:numPr>
-        <w:outlineLvl w:val="1"/>
+        <w:spacing w:before="0" w:after="120"/>
         <w:rPr>
           <w:rFonts w:ascii="Arial" w:hAnsi="Arial" w:eastAsia="LucidaSansUnicode" w:cs="LucidaSansUnicode"/>
-          <w:color w:val="535353"/>
-          <w:kern w:val="0"/>
-          <w:sz w:val="26"/>
-          <w:szCs w:val="26"/>
-        </w:rPr>
-      </w:pPr>
-      <w:r>
-        <w:rPr>
-          <w:rFonts w:eastAsia="LucidaSansUnicode" w:cs="LucidaSansUnicode" w:ascii="Arial" w:hAnsi="Arial"/>
-          <w:color w:val="535353"/>
-          <w:kern w:val="0"/>
-          <w:sz w:val="26"/>
-          <w:szCs w:val="26"/>
-        </w:rPr>
-        <w:t>Il progetto consiste nella realizzazione di un'applicazione Web o mobile.</w:t>
-      </w:r>
-    </w:p>
-    <w:p>
-      <w:pPr>
-        <w:pStyle w:val="Standard"/>
-        <w:numPr>
-          <w:ilvl w:val="0"/>
-          <w:numId w:val="0"/>
-        </w:numPr>
-        <w:outlineLvl w:val="1"/>
-        <w:rPr>
-          <w:rFonts w:ascii="Arial" w:hAnsi="Arial" w:eastAsia="LucidaSansUnicode" w:cs="LucidaSansUnicode"/>
-          <w:color w:val="535353"/>
-          <w:kern w:val="0"/>
-          <w:sz w:val="26"/>
-          <w:szCs w:val="26"/>
-        </w:rPr>
-      </w:pPr>
-      <w:r>
-        <w:rPr>
-          <w:rFonts w:eastAsia="LucidaSansUnicode" w:cs="LucidaSansUnicode" w:ascii="Arial" w:hAnsi="Arial"/>
-          <w:color w:val="535353"/>
-          <w:kern w:val="0"/>
-          <w:sz w:val="26"/>
-          <w:szCs w:val="26"/>
-        </w:rPr>
-        <w:t>Per prima cosa si richiede di definire i requisiti fondamentali che l'applicazione soddisferà. A questo punto l'obiettivo è progettare, attraverso le tecnologie presentate a lezione, un'applicazione che realizzi le scelte tecnologiche coerentemente con i requisiti applicativi.</w:t>
-      </w:r>
-    </w:p>
-    <w:p>
-      <w:pPr>
-        <w:pStyle w:val="Standard"/>
-        <w:numPr>
-          <w:ilvl w:val="0"/>
-          <w:numId w:val="0"/>
-        </w:numPr>
-        <w:outlineLvl w:val="1"/>
-        <w:rPr>
-          <w:rFonts w:ascii="Arial" w:hAnsi="Arial" w:eastAsia="LucidaSansUnicode" w:cs="LucidaSansUnicode"/>
-          <w:color w:val="535353"/>
-          <w:kern w:val="0"/>
-          <w:sz w:val="26"/>
-          <w:szCs w:val="26"/>
-        </w:rPr>
-      </w:pPr>
-      <w:r>
-        <w:rPr>
-          <w:rFonts w:eastAsia="LucidaSansUnicode" w:cs="LucidaSansUnicode" w:ascii="Arial" w:hAnsi="Arial"/>
-          <w:color w:val="535353"/>
-          <w:kern w:val="0"/>
-          <w:sz w:val="26"/>
-          <w:szCs w:val="26"/>
-        </w:rPr>
-        <w:t>Per la valutazione della prova orale vengono tenuti in considerazione i seguenti aspetti:</w:t>
-      </w:r>
-    </w:p>
-    <w:p>
-      <w:pPr>
-        <w:pStyle w:val="Standard"/>
-        <w:numPr>
-          <w:ilvl w:val="0"/>
-          <w:numId w:val="0"/>
-        </w:numPr>
-        <w:outlineLvl w:val="1"/>
-        <w:rPr>
-          <w:rFonts w:ascii="Arial" w:hAnsi="Arial" w:eastAsia="LucidaSansUnicode" w:cs="LucidaSansUnicode"/>
-          <w:color w:val="535353"/>
-          <w:kern w:val="0"/>
-          <w:sz w:val="26"/>
-          <w:szCs w:val="26"/>
-        </w:rPr>
-      </w:pPr>
-      <w:r>
-        <w:rPr>
-          <w:rFonts w:eastAsia="LucidaSansUnicode" w:cs="LucidaSansUnicode" w:ascii="Arial" w:hAnsi="Arial"/>
-          <w:color w:val="535353"/>
-          <w:kern w:val="0"/>
-          <w:sz w:val="26"/>
-          <w:szCs w:val="26"/>
-        </w:rPr>
-      </w:r>
-    </w:p>
-    <w:p>
-      <w:pPr>
-        <w:pStyle w:val="Standard"/>
-        <w:numPr>
-          <w:ilvl w:val="0"/>
-          <w:numId w:val="7"/>
-        </w:numPr>
-        <w:tabs>
-          <w:tab w:val="left" w:pos="-500" w:leader="none"/>
-          <w:tab w:val="left" w:pos="0" w:leader="none"/>
-        </w:tabs>
-        <w:outlineLvl w:val="1"/>
-        <w:rPr>
-          <w:rFonts w:ascii="Arial" w:hAnsi="Arial" w:eastAsia="LucidaSansUnicode" w:cs="LucidaSansUnicode"/>
-          <w:color w:val="535353"/>
-          <w:kern w:val="0"/>
-          <w:sz w:val="26"/>
-          <w:szCs w:val="26"/>
-        </w:rPr>
-      </w:pPr>
-      <w:r>
-        <w:rPr>
-          <w:rFonts w:eastAsia="LucidaSansUnicode" w:cs="LucidaSansUnicode" w:ascii="Arial" w:hAnsi="Arial"/>
-          <w:color w:val="535353"/>
-          <w:kern w:val="0"/>
-          <w:sz w:val="26"/>
-          <w:szCs w:val="26"/>
-        </w:rPr>
-        <w:t>capacità di usare tutte le tecnologie presentate a lezione;</w:t>
-      </w:r>
-    </w:p>
-    <w:p>
-      <w:pPr>
-        <w:pStyle w:val="Standard"/>
-        <w:numPr>
-          <w:ilvl w:val="0"/>
-          <w:numId w:val="7"/>
-        </w:numPr>
-        <w:tabs>
-          <w:tab w:val="left" w:pos="-500" w:leader="none"/>
-          <w:tab w:val="left" w:pos="0" w:leader="none"/>
-        </w:tabs>
-        <w:outlineLvl w:val="1"/>
-        <w:rPr>
-          <w:rFonts w:ascii="Arial" w:hAnsi="Arial" w:eastAsia="LucidaSansUnicode" w:cs="LucidaSansUnicode"/>
-          <w:color w:val="535353"/>
-          <w:kern w:val="0"/>
-          <w:sz w:val="26"/>
-          <w:szCs w:val="26"/>
-        </w:rPr>
-      </w:pPr>
-      <w:r>
-        <w:rPr>
-          <w:rFonts w:eastAsia="LucidaSansUnicode" w:cs="LucidaSansUnicode" w:ascii="Arial" w:hAnsi="Arial"/>
-          <w:color w:val="535353"/>
-          <w:kern w:val="0"/>
-          <w:sz w:val="26"/>
-          <w:szCs w:val="26"/>
-        </w:rPr>
-        <w:t>complessità del progetto sviluppato;</w:t>
-      </w:r>
-    </w:p>
-    <w:p>
-      <w:pPr>
-        <w:pStyle w:val="Standard"/>
-        <w:numPr>
-          <w:ilvl w:val="0"/>
-          <w:numId w:val="7"/>
-        </w:numPr>
-        <w:tabs>
-          <w:tab w:val="left" w:pos="-500" w:leader="none"/>
-          <w:tab w:val="left" w:pos="0" w:leader="none"/>
-        </w:tabs>
-        <w:outlineLvl w:val="1"/>
-        <w:rPr/>
-      </w:pPr>
-      <w:r>
-        <w:rPr>
-          <w:rFonts w:eastAsia="LucidaSansUnicode" w:cs="LucidaSansUnicode" w:ascii="Arial" w:hAnsi="Arial"/>
-          <w:color w:val="535353"/>
-          <w:kern w:val="0"/>
-          <w:sz w:val="26"/>
-          <w:szCs w:val="26"/>
-        </w:rPr>
-        <w:t>qualità della progettazione e della relazione che la documenta;</w:t>
-      </w:r>
-    </w:p>
-    <w:p>
-      <w:pPr>
-        <w:pStyle w:val="Standard"/>
-        <w:numPr>
-          <w:ilvl w:val="0"/>
-          <w:numId w:val="7"/>
-        </w:numPr>
-        <w:tabs>
-          <w:tab w:val="left" w:pos="-500" w:leader="none"/>
-          <w:tab w:val="left" w:pos="0" w:leader="none"/>
-        </w:tabs>
-        <w:outlineLvl w:val="1"/>
-        <w:rPr/>
-      </w:pPr>
-      <w:r>
-        <w:rPr>
-          <w:rFonts w:eastAsia="LucidaSansUnicode" w:cs="LucidaSansUnicode" w:ascii="Arial" w:hAnsi="Arial"/>
-          <w:color w:val="535353"/>
-          <w:kern w:val="0"/>
-          <w:sz w:val="26"/>
-          <w:szCs w:val="26"/>
-        </w:rPr>
-        <w:t>esposizione: capacità di presentare il progetto e di motivare le scelte tecnologiche.</w:t>
-      </w:r>
-    </w:p>
-    <w:p>
-      <w:pPr>
-        <w:pStyle w:val="Standard"/>
-        <w:numPr>
-          <w:ilvl w:val="0"/>
-          <w:numId w:val="0"/>
-        </w:numPr>
-        <w:outlineLvl w:val="1"/>
-        <w:rPr>
-          <w:rFonts w:ascii="Arial" w:hAnsi="Arial" w:eastAsia="LucidaSansUnicode" w:cs="LucidaSansUnicode"/>
-          <w:color w:val="535353"/>
-          <w:kern w:val="0"/>
-          <w:sz w:val="26"/>
-          <w:szCs w:val="26"/>
-        </w:rPr>
-      </w:pPr>
-      <w:r>
-        <w:rPr>
-          <w:rFonts w:eastAsia="LucidaSansUnicode" w:cs="LucidaSansUnicode" w:ascii="Arial" w:hAnsi="Arial"/>
-          <w:color w:val="535353"/>
-          <w:kern w:val="0"/>
-          <w:sz w:val="26"/>
-          <w:szCs w:val="26"/>
-        </w:rPr>
-      </w:r>
-    </w:p>
-    <w:p>
-      <w:pPr>
-        <w:pStyle w:val="Standard"/>
-        <w:numPr>
-          <w:ilvl w:val="0"/>
-          <w:numId w:val="0"/>
-        </w:numPr>
-        <w:tabs>
-          <w:tab w:val="left" w:pos="220" w:leader="none"/>
-          <w:tab w:val="left" w:pos="720" w:leader="none"/>
-        </w:tabs>
-        <w:ind w:left="720" w:hanging="720"/>
-        <w:jc w:val="both"/>
-        <w:outlineLvl w:val="1"/>
-        <w:rPr>
-          <w:rFonts w:ascii="Arial" w:hAnsi="Arial" w:eastAsia="LucidaSansUnicode" w:cs="LucidaSansUnicode"/>
-          <w:color w:val="535353"/>
-          <w:kern w:val="0"/>
-          <w:sz w:val="26"/>
-          <w:szCs w:val="26"/>
-        </w:rPr>
-      </w:pPr>
-      <w:r>
-        <w:rPr>
-          <w:rFonts w:eastAsia="LucidaSansUnicode" w:cs="LucidaSansUnicode" w:ascii="Arial" w:hAnsi="Arial"/>
-          <w:color w:val="535353"/>
-          <w:kern w:val="0"/>
-          <w:sz w:val="26"/>
-          <w:szCs w:val="26"/>
-        </w:rPr>
-        <w:t>Sono ammessi gruppi composti al massimo da 2 studenti.</w:t>
-      </w:r>
-    </w:p>
-    <w:p>
-      <w:pPr>
-        <w:pStyle w:val="Standard"/>
-        <w:numPr>
-          <w:ilvl w:val="0"/>
-          <w:numId w:val="0"/>
-        </w:numPr>
-        <w:tabs>
-          <w:tab w:val="left" w:pos="220" w:leader="none"/>
-          <w:tab w:val="left" w:pos="720" w:leader="none"/>
-        </w:tabs>
-        <w:ind w:left="720" w:hanging="720"/>
-        <w:jc w:val="both"/>
-        <w:outlineLvl w:val="1"/>
-        <w:rPr>
-          <w:rFonts w:ascii="Arial" w:hAnsi="Arial" w:eastAsia="LucidaSansUnicode" w:cs="LucidaSansUnicode"/>
-          <w:color w:val="535353"/>
-          <w:kern w:val="0"/>
-          <w:sz w:val="26"/>
-          <w:szCs w:val="26"/>
-        </w:rPr>
-      </w:pPr>
-      <w:r>
-        <w:rPr>
-          <w:rFonts w:eastAsia="LucidaSansUnicode" w:cs="LucidaSansUnicode" w:ascii="Arial" w:hAnsi="Arial"/>
-          <w:color w:val="535353"/>
-          <w:kern w:val="0"/>
-          <w:sz w:val="26"/>
-          <w:szCs w:val="26"/>
-        </w:rPr>
-        <w:t>L'applicazione deve usare in maniera integrata tutte le tecnologie discusse.</w:t>
-      </w:r>
-    </w:p>
-    <w:p>
-      <w:pPr>
-        <w:pStyle w:val="Standard"/>
-        <w:numPr>
-          <w:ilvl w:val="0"/>
-          <w:numId w:val="0"/>
-        </w:numPr>
-        <w:tabs>
-          <w:tab w:val="left" w:pos="-500" w:leader="none"/>
-          <w:tab w:val="left" w:pos="0" w:leader="none"/>
-        </w:tabs>
-        <w:ind w:hanging="19"/>
-        <w:jc w:val="both"/>
-        <w:outlineLvl w:val="1"/>
-        <w:rPr>
-          <w:rFonts w:ascii="Arial" w:hAnsi="Arial" w:eastAsia="LucidaSansUnicode" w:cs="LucidaSansUnicode"/>
-          <w:color w:val="535353"/>
-          <w:kern w:val="0"/>
-          <w:sz w:val="26"/>
-          <w:szCs w:val="26"/>
-        </w:rPr>
-      </w:pPr>
-      <w:r>
-        <w:rPr>
-          <w:rFonts w:eastAsia="LucidaSansUnicode" w:cs="LucidaSansUnicode" w:ascii="Arial" w:hAnsi="Arial"/>
-          <w:color w:val="535353"/>
-          <w:kern w:val="0"/>
-          <w:sz w:val="26"/>
-          <w:szCs w:val="26"/>
-        </w:rPr>
-        <w:t>L'applicazione deve essere il risultato originale del lavoro esclusivo dei componenti del gruppo di progetto.</w:t>
-      </w:r>
-    </w:p>
-    <w:p>
-      <w:pPr>
-        <w:pStyle w:val="Standard"/>
-        <w:numPr>
-          <w:ilvl w:val="0"/>
-          <w:numId w:val="0"/>
-        </w:numPr>
-        <w:tabs>
-          <w:tab w:val="left" w:pos="-500" w:leader="none"/>
-          <w:tab w:val="left" w:pos="0" w:leader="none"/>
-        </w:tabs>
-        <w:ind w:firstLine="10"/>
-        <w:jc w:val="both"/>
-        <w:outlineLvl w:val="1"/>
-        <w:rPr>
-          <w:rFonts w:ascii="Arial" w:hAnsi="Arial" w:eastAsia="LucidaSansUnicode" w:cs="LucidaSansUnicode"/>
-          <w:color w:val="535353"/>
-          <w:kern w:val="0"/>
-          <w:sz w:val="26"/>
-          <w:szCs w:val="26"/>
-        </w:rPr>
-      </w:pPr>
-      <w:r>
-        <w:rPr>
-          <w:rFonts w:eastAsia="LucidaSansUnicode" w:cs="LucidaSansUnicode" w:ascii="Arial" w:hAnsi="Arial"/>
-          <w:color w:val="535353"/>
-          <w:kern w:val="0"/>
-          <w:sz w:val="26"/>
-          <w:szCs w:val="26"/>
-        </w:rPr>
-        <w:t>Tutti i componenti del gruppo devono conoscere ogni dettaglio del progetto presentato.</w:t>
-      </w:r>
-    </w:p>
-    <w:p>
-      <w:pPr>
-        <w:pStyle w:val="Standard"/>
-        <w:numPr>
-          <w:ilvl w:val="0"/>
-          <w:numId w:val="0"/>
-        </w:numPr>
-        <w:tabs>
-          <w:tab w:val="left" w:pos="-481" w:leader="none"/>
-          <w:tab w:val="left" w:pos="19" w:leader="none"/>
-        </w:tabs>
-        <w:ind w:left="19" w:hanging="19"/>
-        <w:jc w:val="both"/>
-        <w:outlineLvl w:val="1"/>
-        <w:rPr>
-          <w:rFonts w:ascii="Arial" w:hAnsi="Arial" w:eastAsia="LucidaSansUnicode" w:cs="LucidaSansUnicode"/>
-          <w:color w:val="535353"/>
-          <w:kern w:val="0"/>
-          <w:sz w:val="26"/>
-          <w:szCs w:val="26"/>
-        </w:rPr>
-      </w:pPr>
-      <w:r>
-        <w:rPr>
-          <w:rFonts w:eastAsia="LucidaSansUnicode" w:cs="LucidaSansUnicode" w:ascii="Arial" w:hAnsi="Arial"/>
-          <w:color w:val="535353"/>
-          <w:kern w:val="0"/>
-          <w:sz w:val="26"/>
-          <w:szCs w:val="26"/>
-        </w:rPr>
-        <w:t>Durante l'orale verranno discussi tutti gli aspetti del progetto: organizzazione, uso delle tecnologie, realizzazione (cioè verrà esaminato il codice).</w:t>
-      </w:r>
-    </w:p>
-    <w:p>
-      <w:pPr>
-        <w:pStyle w:val="Standard"/>
-        <w:numPr>
-          <w:ilvl w:val="0"/>
-          <w:numId w:val="0"/>
-        </w:numPr>
-        <w:outlineLvl w:val="1"/>
-        <w:rPr>
-          <w:rFonts w:ascii="Arial" w:hAnsi="Arial" w:eastAsia="LucidaSansUnicode" w:cs="LucidaSansUnicode"/>
-          <w:color w:val="535353"/>
-          <w:kern w:val="0"/>
-          <w:sz w:val="26"/>
-          <w:szCs w:val="26"/>
-        </w:rPr>
-      </w:pPr>
-      <w:r>
-        <w:rPr>
-          <w:rFonts w:eastAsia="LucidaSansUnicode" w:cs="LucidaSansUnicode" w:ascii="Arial" w:hAnsi="Arial"/>
-          <w:color w:val="535353"/>
-          <w:kern w:val="0"/>
-          <w:sz w:val="26"/>
-          <w:szCs w:val="26"/>
-        </w:rPr>
-      </w:r>
-    </w:p>
-    <w:p>
-      <w:pPr>
-        <w:pStyle w:val="Standard"/>
-        <w:numPr>
-          <w:ilvl w:val="0"/>
-          <w:numId w:val="0"/>
-        </w:numPr>
-        <w:outlineLvl w:val="1"/>
-        <w:rPr>
-          <w:rFonts w:ascii="LucidaSansUnicode" w:hAnsi="LucidaSansUnicode" w:eastAsia="LucidaSansUnicode" w:cs="LucidaSansUnicode"/>
-          <w:color w:val="535353"/>
-          <w:kern w:val="0"/>
-          <w:sz w:val="26"/>
-          <w:szCs w:val="26"/>
-        </w:rPr>
-      </w:pPr>
-      <w:r>
-        <w:rPr>
-          <w:rFonts w:eastAsia="LucidaSansUnicode" w:cs="LucidaSansUnicode" w:ascii="Arial" w:hAnsi="Arial"/>
-          <w:color w:val="535353"/>
-          <w:kern w:val="0"/>
-          <w:sz w:val="26"/>
-          <w:szCs w:val="26"/>
-        </w:rPr>
-        <w:t>Il tema di applicazione del progetto potrà essere proposto dagli studenti oppure scelto tra le proposte del docente (pubblicate nell'apposita sezione).</w:t>
-      </w:r>
-    </w:p>
-    <w:p>
-      <w:pPr>
-        <w:pStyle w:val="Standard"/>
-        <w:numPr>
-          <w:ilvl w:val="0"/>
-          <w:numId w:val="0"/>
-        </w:numPr>
-        <w:outlineLvl w:val="1"/>
-        <w:rPr>
-          <w:rFonts w:ascii="LucidaSansUnicode" w:hAnsi="LucidaSansUnicode" w:eastAsia="LucidaSansUnicode" w:cs="LucidaSansUnicode"/>
-          <w:color w:val="535353"/>
-          <w:sz w:val="26"/>
-          <w:szCs w:val="26"/>
-        </w:rPr>
-      </w:pPr>
-      <w:r>
-        <w:rPr>
-          <w:rFonts w:eastAsia="LucidaSansUnicode" w:cs="LucidaSansUnicode" w:ascii="LucidaSansUnicode" w:hAnsi="LucidaSansUnicode"/>
-          <w:color w:val="535353"/>
-          <w:sz w:val="26"/>
-          <w:szCs w:val="26"/>
-        </w:rPr>
-      </w:r>
-    </w:p>
-    <w:p>
-      <w:pPr>
-        <w:pStyle w:val="SubHeading"/>
-        <w:spacing w:before="0" w:after="550"/>
-        <w:rPr>
-          <w:b/>
-          <w:b/>
-          <w:color w:val="FF420E"/>
-          <w:sz w:val="28"/>
-          <w:szCs w:val="28"/>
-        </w:rPr>
-      </w:pPr>
-      <w:r>
-        <w:rPr>
-          <w:b/>
-          <w:color w:val="FF420E"/>
-          <w:sz w:val="28"/>
-          <w:szCs w:val="28"/>
-        </w:rPr>
-        <w:t>Requisiti indispensabili del progetto</w:t>
-      </w:r>
-    </w:p>
-    <w:p>
-      <w:pPr>
-        <w:pStyle w:val="Standard"/>
-        <w:numPr>
-          <w:ilvl w:val="0"/>
-          <w:numId w:val="0"/>
-        </w:numPr>
-        <w:outlineLvl w:val="1"/>
-        <w:rPr>
-          <w:rFonts w:ascii="Arial" w:hAnsi="Arial" w:eastAsia="LucidaSansUnicode" w:cs="LucidaSansUnicode"/>
-          <w:color w:val="535353"/>
-          <w:kern w:val="0"/>
-          <w:sz w:val="26"/>
-          <w:szCs w:val="26"/>
-        </w:rPr>
-      </w:pPr>
-      <w:r>
-        <w:rPr>
-          <w:rFonts w:eastAsia="LucidaSansUnicode" w:cs="LucidaSansUnicode" w:ascii="Arial" w:hAnsi="Arial"/>
-          <w:color w:val="535353"/>
-          <w:kern w:val="0"/>
-          <w:sz w:val="26"/>
-          <w:szCs w:val="26"/>
-        </w:rPr>
-        <w:t>Il progetto deve presentare le seguenti caratteristiche:</w:t>
-      </w:r>
-    </w:p>
-    <w:p>
-      <w:pPr>
-        <w:pStyle w:val="Standard"/>
-        <w:numPr>
-          <w:ilvl w:val="0"/>
-          <w:numId w:val="0"/>
-        </w:numPr>
-        <w:outlineLvl w:val="1"/>
-        <w:rPr>
-          <w:rFonts w:ascii="Arial" w:hAnsi="Arial" w:eastAsia="LucidaSansUnicode" w:cs="LucidaSansUnicode"/>
-          <w:color w:val="535353"/>
-          <w:kern w:val="0"/>
-          <w:sz w:val="26"/>
-          <w:szCs w:val="26"/>
-        </w:rPr>
-      </w:pPr>
-      <w:r>
-        <w:rPr>
-          <w:rFonts w:eastAsia="LucidaSansUnicode" w:cs="LucidaSansUnicode" w:ascii="Arial" w:hAnsi="Arial"/>
-          <w:color w:val="535353"/>
-          <w:kern w:val="0"/>
-          <w:sz w:val="26"/>
-          <w:szCs w:val="26"/>
-        </w:rPr>
-      </w:r>
-    </w:p>
-    <w:p>
-      <w:pPr>
-        <w:pStyle w:val="Standard"/>
-        <w:numPr>
-          <w:ilvl w:val="0"/>
-          <w:numId w:val="0"/>
-        </w:numPr>
-        <w:outlineLvl w:val="1"/>
-        <w:rPr>
-          <w:rFonts w:ascii="Arial" w:hAnsi="Arial" w:eastAsia="LucidaSansUnicode" w:cs="LucidaSansUnicode"/>
-          <w:color w:val="535353"/>
-          <w:kern w:val="0"/>
-          <w:sz w:val="26"/>
-          <w:szCs w:val="26"/>
-        </w:rPr>
-      </w:pPr>
-      <w:r>
-        <w:rPr>
-          <w:rFonts w:eastAsia="LucidaSansUnicode" w:cs="LucidaSansUnicode" w:ascii="Arial" w:hAnsi="Arial"/>
-          <w:color w:val="535353"/>
-          <w:kern w:val="0"/>
-          <w:sz w:val="26"/>
-          <w:szCs w:val="26"/>
-        </w:rPr>
-        <w:t>HTML5/CSS</w:t>
-      </w:r>
-    </w:p>
-    <w:p>
-      <w:pPr>
-        <w:pStyle w:val="Standard"/>
-        <w:numPr>
-          <w:ilvl w:val="0"/>
-          <w:numId w:val="0"/>
-        </w:numPr>
-        <w:tabs>
-          <w:tab w:val="left" w:pos="220" w:leader="none"/>
-          <w:tab w:val="left" w:pos="720" w:leader="none"/>
-        </w:tabs>
-        <w:ind w:left="720" w:hanging="720"/>
-        <w:outlineLvl w:val="1"/>
-        <w:rPr>
-          <w:rFonts w:ascii="Arial" w:hAnsi="Arial" w:eastAsia="LucidaSansUnicode" w:cs="LucidaSansUnicode"/>
-          <w:color w:val="535353"/>
-          <w:kern w:val="0"/>
-          <w:sz w:val="26"/>
-          <w:szCs w:val="26"/>
-        </w:rPr>
-      </w:pPr>
-      <w:r>
-        <w:rPr>
-          <w:rFonts w:eastAsia="LucidaSansUnicode" w:cs="LucidaSansUnicode" w:ascii="Arial" w:hAnsi="Arial"/>
-          <w:color w:val="535353"/>
-          <w:kern w:val="0"/>
-          <w:sz w:val="26"/>
-          <w:szCs w:val="26"/>
-        </w:rPr>
-        <w:t>Le pagine devono essere sviluppate in formato HTML5.</w:t>
-      </w:r>
-    </w:p>
-    <w:p>
-      <w:pPr>
-        <w:pStyle w:val="Standard"/>
-        <w:numPr>
-          <w:ilvl w:val="0"/>
-          <w:numId w:val="0"/>
-        </w:numPr>
-        <w:tabs>
-          <w:tab w:val="left" w:pos="220" w:leader="none"/>
-          <w:tab w:val="left" w:pos="720" w:leader="none"/>
-        </w:tabs>
-        <w:ind w:left="720" w:hanging="720"/>
-        <w:outlineLvl w:val="1"/>
-        <w:rPr>
-          <w:rFonts w:ascii="Arial" w:hAnsi="Arial" w:eastAsia="LucidaSansUnicode" w:cs="LucidaSansUnicode"/>
-          <w:color w:val="535353"/>
-          <w:kern w:val="0"/>
-          <w:sz w:val="26"/>
-          <w:szCs w:val="26"/>
-        </w:rPr>
-      </w:pPr>
-      <w:r>
-        <w:rPr>
-          <w:rFonts w:eastAsia="LucidaSansUnicode" w:cs="LucidaSansUnicode" w:ascii="Arial" w:hAnsi="Arial"/>
-          <w:color w:val="535353"/>
-          <w:kern w:val="0"/>
-          <w:sz w:val="26"/>
-          <w:szCs w:val="26"/>
-        </w:rPr>
-        <w:t>Tutte le pagine devono essere validate.</w:t>
-      </w:r>
-    </w:p>
-    <w:p>
-      <w:pPr>
-        <w:pStyle w:val="Standard"/>
-        <w:numPr>
-          <w:ilvl w:val="0"/>
-          <w:numId w:val="0"/>
-        </w:numPr>
-        <w:tabs>
-          <w:tab w:val="left" w:pos="220" w:leader="none"/>
-          <w:tab w:val="left" w:pos="720" w:leader="none"/>
-        </w:tabs>
-        <w:ind w:left="720" w:hanging="720"/>
-        <w:outlineLvl w:val="1"/>
-        <w:rPr>
-          <w:rFonts w:ascii="Arial" w:hAnsi="Arial" w:eastAsia="LucidaSansUnicode" w:cs="LucidaSansUnicode"/>
-          <w:color w:val="535353"/>
-          <w:kern w:val="0"/>
-          <w:sz w:val="26"/>
-          <w:szCs w:val="26"/>
-        </w:rPr>
-      </w:pPr>
-      <w:r>
-        <w:rPr>
-          <w:rFonts w:eastAsia="LucidaSansUnicode" w:cs="LucidaSansUnicode" w:ascii="Arial" w:hAnsi="Arial"/>
-          <w:color w:val="535353"/>
-          <w:kern w:val="0"/>
-          <w:sz w:val="26"/>
-          <w:szCs w:val="26"/>
-        </w:rPr>
-        <w:t>Il layout delle pagine deve essere sviluppato con CSS.</w:t>
-      </w:r>
-    </w:p>
-    <w:p>
-      <w:pPr>
-        <w:pStyle w:val="Standard"/>
-        <w:numPr>
-          <w:ilvl w:val="0"/>
-          <w:numId w:val="0"/>
-        </w:numPr>
-        <w:tabs>
-          <w:tab w:val="left" w:pos="220" w:leader="none"/>
-          <w:tab w:val="left" w:pos="720" w:leader="none"/>
-        </w:tabs>
-        <w:ind w:left="720" w:hanging="720"/>
-        <w:outlineLvl w:val="1"/>
-        <w:rPr>
-          <w:rFonts w:ascii="Arial" w:hAnsi="Arial" w:eastAsia="LucidaSansUnicode" w:cs="LucidaSansUnicode"/>
-          <w:color w:val="535353"/>
-          <w:kern w:val="0"/>
-          <w:sz w:val="26"/>
-          <w:szCs w:val="26"/>
-        </w:rPr>
-      </w:pPr>
-      <w:r>
-        <w:rPr>
-          <w:rFonts w:eastAsia="LucidaSansUnicode" w:cs="LucidaSansUnicode" w:ascii="Arial" w:hAnsi="Arial"/>
-          <w:color w:val="535353"/>
-          <w:kern w:val="0"/>
-          <w:sz w:val="26"/>
-          <w:szCs w:val="26"/>
-        </w:rPr>
-        <w:t>L'applicazione dovrà servirsi di almeno una API HTML5.</w:t>
-      </w:r>
-    </w:p>
-    <w:p>
-      <w:pPr>
-        <w:pStyle w:val="Standard"/>
-        <w:numPr>
-          <w:ilvl w:val="0"/>
-          <w:numId w:val="0"/>
-        </w:numPr>
-        <w:outlineLvl w:val="1"/>
-        <w:rPr>
-          <w:rFonts w:ascii="Arial" w:hAnsi="Arial" w:eastAsia="LucidaSansUnicode" w:cs="LucidaSansUnicode"/>
-          <w:color w:val="535353"/>
-          <w:kern w:val="0"/>
-          <w:sz w:val="26"/>
-          <w:szCs w:val="26"/>
-        </w:rPr>
-      </w:pPr>
-      <w:r>
-        <w:rPr>
-          <w:rFonts w:eastAsia="LucidaSansUnicode" w:cs="LucidaSansUnicode" w:ascii="Arial" w:hAnsi="Arial"/>
-          <w:color w:val="535353"/>
-          <w:kern w:val="0"/>
-          <w:sz w:val="26"/>
-          <w:szCs w:val="26"/>
-        </w:rPr>
-      </w:r>
-    </w:p>
-    <w:p>
-      <w:pPr>
-        <w:pStyle w:val="Standard"/>
-        <w:numPr>
-          <w:ilvl w:val="0"/>
-          <w:numId w:val="0"/>
-        </w:numPr>
-        <w:outlineLvl w:val="1"/>
-        <w:rPr>
-          <w:rFonts w:ascii="Arial" w:hAnsi="Arial" w:eastAsia="LucidaSansUnicode" w:cs="LucidaSansUnicode"/>
-          <w:color w:val="535353"/>
-          <w:kern w:val="0"/>
-          <w:sz w:val="26"/>
-          <w:szCs w:val="26"/>
-        </w:rPr>
-      </w:pPr>
-      <w:r>
-        <w:rPr>
-          <w:rFonts w:eastAsia="LucidaSansUnicode" w:cs="LucidaSansUnicode" w:ascii="Arial" w:hAnsi="Arial"/>
-          <w:color w:val="535353"/>
-          <w:kern w:val="0"/>
-          <w:sz w:val="26"/>
-          <w:szCs w:val="26"/>
-        </w:rPr>
-        <w:t>AJAX</w:t>
-      </w:r>
-    </w:p>
-    <w:p>
-      <w:pPr>
-        <w:pStyle w:val="Standard"/>
-        <w:numPr>
-          <w:ilvl w:val="0"/>
-          <w:numId w:val="0"/>
-        </w:numPr>
-        <w:tabs>
-          <w:tab w:val="left" w:pos="220" w:leader="none"/>
-          <w:tab w:val="left" w:pos="720" w:leader="none"/>
-        </w:tabs>
-        <w:ind w:left="720" w:hanging="720"/>
-        <w:outlineLvl w:val="1"/>
-        <w:rPr>
-          <w:rFonts w:ascii="Arial" w:hAnsi="Arial" w:eastAsia="LucidaSansUnicode" w:cs="LucidaSansUnicode"/>
-          <w:color w:val="535353"/>
-          <w:kern w:val="0"/>
-          <w:sz w:val="26"/>
-          <w:szCs w:val="26"/>
-        </w:rPr>
-      </w:pPr>
-      <w:r>
-        <w:rPr>
-          <w:rFonts w:eastAsia="LucidaSansUnicode" w:cs="LucidaSansUnicode" w:ascii="Arial" w:hAnsi="Arial"/>
-          <w:color w:val="535353"/>
-          <w:kern w:val="0"/>
-          <w:sz w:val="26"/>
-          <w:szCs w:val="26"/>
-        </w:rPr>
-        <w:t>Il progetto deve implementare una o più chiamate XMLHttpRequest.</w:t>
-      </w:r>
-    </w:p>
-    <w:p>
-      <w:pPr>
-        <w:pStyle w:val="Standard"/>
-        <w:numPr>
-          <w:ilvl w:val="0"/>
-          <w:numId w:val="0"/>
-        </w:numPr>
-        <w:tabs>
-          <w:tab w:val="left" w:pos="220" w:leader="none"/>
-          <w:tab w:val="left" w:pos="720" w:leader="none"/>
-        </w:tabs>
-        <w:ind w:left="720" w:hanging="720"/>
-        <w:outlineLvl w:val="1"/>
-        <w:rPr>
-          <w:rFonts w:ascii="Arial" w:hAnsi="Arial" w:eastAsia="LucidaSansUnicode" w:cs="LucidaSansUnicode"/>
-          <w:color w:val="535353"/>
-          <w:kern w:val="0"/>
-          <w:sz w:val="26"/>
-          <w:szCs w:val="26"/>
-        </w:rPr>
-      </w:pPr>
-      <w:r>
-        <w:rPr>
-          <w:rFonts w:eastAsia="LucidaSansUnicode" w:cs="LucidaSansUnicode" w:ascii="Arial" w:hAnsi="Arial"/>
-          <w:color w:val="535353"/>
-          <w:kern w:val="0"/>
-          <w:sz w:val="26"/>
-          <w:szCs w:val="26"/>
-        </w:rPr>
-        <w:t>Le chiamate possono interrogare dati in JSON, XML, XHTML, TXT.</w:t>
-      </w:r>
-    </w:p>
-    <w:p>
-      <w:pPr>
-        <w:pStyle w:val="Standard"/>
-        <w:numPr>
-          <w:ilvl w:val="0"/>
-          <w:numId w:val="0"/>
-        </w:numPr>
-        <w:outlineLvl w:val="1"/>
-        <w:rPr>
-          <w:rFonts w:ascii="Arial" w:hAnsi="Arial" w:eastAsia="LucidaSansUnicode" w:cs="LucidaSansUnicode"/>
-          <w:color w:val="535353"/>
-          <w:kern w:val="0"/>
-          <w:sz w:val="26"/>
-          <w:szCs w:val="26"/>
-        </w:rPr>
-      </w:pPr>
-      <w:r>
-        <w:rPr>
-          <w:rFonts w:eastAsia="LucidaSansUnicode" w:cs="LucidaSansUnicode" w:ascii="Arial" w:hAnsi="Arial"/>
-          <w:color w:val="535353"/>
-          <w:kern w:val="0"/>
-          <w:sz w:val="26"/>
-          <w:szCs w:val="26"/>
-        </w:rPr>
-      </w:r>
-    </w:p>
-    <w:p>
-      <w:pPr>
-        <w:pStyle w:val="Standard"/>
-        <w:numPr>
-          <w:ilvl w:val="0"/>
-          <w:numId w:val="0"/>
-        </w:numPr>
-        <w:outlineLvl w:val="1"/>
-        <w:rPr>
-          <w:rFonts w:ascii="Arial" w:hAnsi="Arial" w:eastAsia="LucidaSansUnicode" w:cs="LucidaSansUnicode"/>
-          <w:color w:val="535353"/>
-          <w:kern w:val="0"/>
-          <w:sz w:val="26"/>
-          <w:szCs w:val="26"/>
-        </w:rPr>
-      </w:pPr>
-      <w:r>
-        <w:rPr>
-          <w:rFonts w:eastAsia="LucidaSansUnicode" w:cs="LucidaSansUnicode" w:ascii="Arial" w:hAnsi="Arial"/>
-          <w:color w:val="535353"/>
-          <w:kern w:val="0"/>
-          <w:sz w:val="26"/>
-          <w:szCs w:val="26"/>
-        </w:rPr>
-        <w:t>NodeJS</w:t>
-      </w:r>
-    </w:p>
-    <w:p>
-      <w:pPr>
-        <w:pStyle w:val="Standard"/>
-        <w:numPr>
-          <w:ilvl w:val="0"/>
-          <w:numId w:val="0"/>
-        </w:numPr>
-        <w:tabs>
-          <w:tab w:val="left" w:pos="220" w:leader="none"/>
-          <w:tab w:val="left" w:pos="720" w:leader="none"/>
-        </w:tabs>
-        <w:ind w:left="720" w:hanging="720"/>
-        <w:outlineLvl w:val="1"/>
-        <w:rPr>
-          <w:rFonts w:ascii="Arial" w:hAnsi="Arial" w:eastAsia="LucidaSansUnicode" w:cs="LucidaSansUnicode"/>
-          <w:color w:val="535353"/>
-          <w:kern w:val="0"/>
-          <w:sz w:val="26"/>
-          <w:szCs w:val="26"/>
-        </w:rPr>
-      </w:pPr>
-      <w:r>
-        <w:rPr>
-          <w:rFonts w:eastAsia="LucidaSansUnicode" w:cs="LucidaSansUnicode" w:ascii="Arial" w:hAnsi="Arial"/>
-          <w:color w:val="535353"/>
-          <w:kern w:val="0"/>
-          <w:sz w:val="26"/>
-          <w:szCs w:val="26"/>
-        </w:rPr>
-        <w:t>Il progetto deve implementare una o più chiamate a un servizio NodeJS.</w:t>
-      </w:r>
-    </w:p>
-    <w:p>
-      <w:pPr>
-        <w:pStyle w:val="Standard"/>
-        <w:numPr>
-          <w:ilvl w:val="0"/>
-          <w:numId w:val="0"/>
-        </w:numPr>
-        <w:tabs>
-          <w:tab w:val="left" w:pos="220" w:leader="none"/>
-          <w:tab w:val="left" w:pos="720" w:leader="none"/>
-        </w:tabs>
-        <w:ind w:left="720" w:hanging="720"/>
-        <w:outlineLvl w:val="1"/>
-        <w:rPr/>
-      </w:pPr>
-      <w:r>
-        <w:rPr>
-          <w:rFonts w:eastAsia="LucidaSansUnicode" w:cs="LucidaSansUnicode" w:ascii="Arial" w:hAnsi="Arial"/>
+          <w:i/>
           <w:i/>
           <w:iCs/>
           <w:color w:val="535353"/>
@@ -8141,7 +7168,9 @@
           <w:sz w:val="26"/>
           <w:szCs w:val="26"/>
         </w:rPr>
-        <w:t>Le chiamate devono richiedere o caricare dati in JSON o XML.</w:t>
+      </w:pPr>
+      <w:r>
+        <w:rPr/>
       </w:r>
     </w:p>
     <w:sectPr>
@@ -8383,7 +7412,7 @@
     </w:r>
     <w:r>
       <w:rPr/>
-      <w:t>17</w:t>
+      <w:t>15</w:t>
     </w:r>
     <w:r>
       <w:rPr/>
@@ -8407,7 +7436,7 @@
     </w:r>
     <w:r>
       <w:rPr/>
-      <w:t>17</w:t>
+      <w:t>15</w:t>
     </w:r>
     <w:r>
       <w:rPr/>
@@ -8935,89 +7964,6 @@
   <w:abstractNum w:abstractNumId="7">
     <w:lvl w:ilvl="0">
       <w:start w:val="1"/>
-      <w:numFmt w:val="decimal"/>
-      <w:lvlText w:val="%1."/>
-      <w:lvlJc w:val="left"/>
-      <w:pPr>
-        <w:ind w:left="720" w:hanging="360"/>
-      </w:pPr>
-    </w:lvl>
-    <w:lvl w:ilvl="1">
-      <w:start w:val="1"/>
-      <w:numFmt w:val="decimal"/>
-      <w:lvlText w:val="%2."/>
-      <w:lvlJc w:val="left"/>
-      <w:pPr>
-        <w:ind w:left="1080" w:hanging="360"/>
-      </w:pPr>
-    </w:lvl>
-    <w:lvl w:ilvl="2">
-      <w:start w:val="1"/>
-      <w:numFmt w:val="decimal"/>
-      <w:lvlText w:val="%3."/>
-      <w:lvlJc w:val="left"/>
-      <w:pPr>
-        <w:ind w:left="1440" w:hanging="360"/>
-      </w:pPr>
-    </w:lvl>
-    <w:lvl w:ilvl="3">
-      <w:start w:val="1"/>
-      <w:numFmt w:val="decimal"/>
-      <w:lvlText w:val="%4."/>
-      <w:lvlJc w:val="left"/>
-      <w:pPr>
-        <w:ind w:left="1800" w:hanging="360"/>
-      </w:pPr>
-    </w:lvl>
-    <w:lvl w:ilvl="4">
-      <w:start w:val="1"/>
-      <w:numFmt w:val="decimal"/>
-      <w:lvlText w:val="%5."/>
-      <w:lvlJc w:val="left"/>
-      <w:pPr>
-        <w:ind w:left="2160" w:hanging="360"/>
-      </w:pPr>
-    </w:lvl>
-    <w:lvl w:ilvl="5">
-      <w:start w:val="1"/>
-      <w:numFmt w:val="decimal"/>
-      <w:lvlText w:val="%6."/>
-      <w:lvlJc w:val="left"/>
-      <w:pPr>
-        <w:ind w:left="2520" w:hanging="360"/>
-      </w:pPr>
-    </w:lvl>
-    <w:lvl w:ilvl="6">
-      <w:start w:val="1"/>
-      <w:numFmt w:val="decimal"/>
-      <w:lvlText w:val="%7."/>
-      <w:lvlJc w:val="left"/>
-      <w:pPr>
-        <w:ind w:left="2880" w:hanging="360"/>
-      </w:pPr>
-    </w:lvl>
-    <w:lvl w:ilvl="7">
-      <w:start w:val="1"/>
-      <w:numFmt w:val="decimal"/>
-      <w:lvlText w:val="%8."/>
-      <w:lvlJc w:val="left"/>
-      <w:pPr>
-        <w:ind w:left="3240" w:hanging="360"/>
-      </w:pPr>
-    </w:lvl>
-    <w:lvl w:ilvl="8">
-      <w:start w:val="1"/>
-      <w:numFmt w:val="decimal"/>
-      <w:lvlText w:val="%9."/>
-      <w:lvlJc w:val="left"/>
-      <w:pPr>
-        <w:ind w:left="3600" w:hanging="360"/>
-      </w:pPr>
-    </w:lvl>
-  </w:abstractNum>
-  <w:abstractNum w:abstractNumId="8">
-    <w:lvl w:ilvl="0">
-      <w:start w:val="1"/>
       <w:numFmt w:val="bullet"/>
       <w:lvlText w:val=""/>
       <w:lvlJc w:val="left"/>
@@ -9179,7 +8125,7 @@
       </w:rPr>
     </w:lvl>
   </w:abstractNum>
-  <w:abstractNum w:abstractNumId="9">
+  <w:abstractNum w:abstractNumId="8">
     <w:lvl w:ilvl="0">
       <w:start w:val="1"/>
       <w:numFmt w:val="bullet"/>
@@ -9369,9 +8315,6 @@
   </w:num>
   <w:num w:numId="8">
     <w:abstractNumId w:val="8"/>
-  </w:num>
-  <w:num w:numId="9">
-    <w:abstractNumId w:val="9"/>
   </w:num>
 </w:numbering>
 </file>
@@ -10483,6 +9426,195 @@
       <w:sz w:val="18"/>
     </w:rPr>
   </w:style>
+  <w:style w:type="character" w:styleId="ListLabel51">
+    <w:name w:val="ListLabel 51"/>
+    <w:qFormat/>
+    <w:rPr>
+      <w:rFonts w:cs="StarSymbol"/>
+      <w:sz w:val="18"/>
+      <w:szCs w:val="18"/>
+    </w:rPr>
+  </w:style>
+  <w:style w:type="character" w:styleId="ListLabel52">
+    <w:name w:val="ListLabel 52"/>
+    <w:qFormat/>
+    <w:rPr>
+      <w:rFonts w:cs="StarSymbol"/>
+      <w:sz w:val="18"/>
+      <w:szCs w:val="18"/>
+    </w:rPr>
+  </w:style>
+  <w:style w:type="character" w:styleId="ListLabel53">
+    <w:name w:val="ListLabel 53"/>
+    <w:qFormat/>
+    <w:rPr>
+      <w:rFonts w:cs="StarSymbol"/>
+      <w:sz w:val="18"/>
+      <w:szCs w:val="18"/>
+    </w:rPr>
+  </w:style>
+  <w:style w:type="character" w:styleId="ListLabel54">
+    <w:name w:val="ListLabel 54"/>
+    <w:qFormat/>
+    <w:rPr>
+      <w:rFonts w:cs="StarSymbol"/>
+      <w:sz w:val="18"/>
+      <w:szCs w:val="18"/>
+    </w:rPr>
+  </w:style>
+  <w:style w:type="character" w:styleId="ListLabel55">
+    <w:name w:val="ListLabel 55"/>
+    <w:qFormat/>
+    <w:rPr>
+      <w:rFonts w:cs="StarSymbol"/>
+      <w:sz w:val="18"/>
+      <w:szCs w:val="18"/>
+    </w:rPr>
+  </w:style>
+  <w:style w:type="character" w:styleId="ListLabel56">
+    <w:name w:val="ListLabel 56"/>
+    <w:qFormat/>
+    <w:rPr>
+      <w:rFonts w:cs="StarSymbol"/>
+      <w:sz w:val="18"/>
+      <w:szCs w:val="18"/>
+    </w:rPr>
+  </w:style>
+  <w:style w:type="character" w:styleId="ListLabel57">
+    <w:name w:val="ListLabel 57"/>
+    <w:qFormat/>
+    <w:rPr>
+      <w:rFonts w:cs="StarSymbol"/>
+      <w:sz w:val="18"/>
+      <w:szCs w:val="18"/>
+    </w:rPr>
+  </w:style>
+  <w:style w:type="character" w:styleId="ListLabel58">
+    <w:name w:val="ListLabel 58"/>
+    <w:qFormat/>
+    <w:rPr>
+      <w:rFonts w:cs="StarSymbol"/>
+      <w:sz w:val="18"/>
+      <w:szCs w:val="18"/>
+    </w:rPr>
+  </w:style>
+  <w:style w:type="character" w:styleId="ListLabel59">
+    <w:name w:val="ListLabel 59"/>
+    <w:qFormat/>
+    <w:rPr>
+      <w:rFonts w:cs="StarSymbol"/>
+      <w:sz w:val="18"/>
+      <w:szCs w:val="18"/>
+    </w:rPr>
+  </w:style>
+  <w:style w:type="character" w:styleId="ListLabel60">
+    <w:name w:val="ListLabel 60"/>
+    <w:qFormat/>
+    <w:rPr>
+      <w:rFonts w:cs="StarSymbol"/>
+      <w:sz w:val="18"/>
+      <w:szCs w:val="18"/>
+    </w:rPr>
+  </w:style>
+  <w:style w:type="character" w:styleId="ListLabel61">
+    <w:name w:val="ListLabel 61"/>
+    <w:qFormat/>
+    <w:rPr>
+      <w:rFonts w:ascii="Times New Roman" w:hAnsi="Times New Roman" w:cs="StarSymbol"/>
+      <w:b w:val="false"/>
+      <w:sz w:val="24"/>
+      <w:szCs w:val="18"/>
+    </w:rPr>
+  </w:style>
+  <w:style w:type="character" w:styleId="ListLabel62">
+    <w:name w:val="ListLabel 62"/>
+    <w:qFormat/>
+    <w:rPr>
+      <w:rFonts w:ascii="Times New Roman" w:hAnsi="Times New Roman" w:cs="StarSymbol"/>
+      <w:b w:val="false"/>
+      <w:sz w:val="24"/>
+      <w:szCs w:val="18"/>
+    </w:rPr>
+  </w:style>
+  <w:style w:type="character" w:styleId="ListLabel63">
+    <w:name w:val="ListLabel 63"/>
+    <w:qFormat/>
+    <w:rPr>
+      <w:rFonts w:ascii="Times New Roman" w:hAnsi="Times New Roman" w:cs="StarSymbol"/>
+      <w:b w:val="false"/>
+      <w:sz w:val="24"/>
+      <w:szCs w:val="18"/>
+    </w:rPr>
+  </w:style>
+  <w:style w:type="character" w:styleId="ListLabel64">
+    <w:name w:val="ListLabel 64"/>
+    <w:qFormat/>
+    <w:rPr>
+      <w:rFonts w:cs="StarSymbol"/>
+      <w:sz w:val="18"/>
+      <w:szCs w:val="18"/>
+    </w:rPr>
+  </w:style>
+  <w:style w:type="character" w:styleId="ListLabel65">
+    <w:name w:val="ListLabel 65"/>
+    <w:qFormat/>
+    <w:rPr>
+      <w:rFonts w:cs="StarSymbol"/>
+      <w:sz w:val="18"/>
+      <w:szCs w:val="18"/>
+    </w:rPr>
+  </w:style>
+  <w:style w:type="character" w:styleId="ListLabel66">
+    <w:name w:val="ListLabel 66"/>
+    <w:qFormat/>
+    <w:rPr>
+      <w:rFonts w:cs="StarSymbol"/>
+      <w:sz w:val="18"/>
+      <w:szCs w:val="18"/>
+    </w:rPr>
+  </w:style>
+  <w:style w:type="character" w:styleId="ListLabel67">
+    <w:name w:val="ListLabel 67"/>
+    <w:qFormat/>
+    <w:rPr>
+      <w:rFonts w:cs="StarSymbol"/>
+      <w:sz w:val="18"/>
+      <w:szCs w:val="18"/>
+    </w:rPr>
+  </w:style>
+  <w:style w:type="character" w:styleId="ListLabel68">
+    <w:name w:val="ListLabel 68"/>
+    <w:qFormat/>
+    <w:rPr>
+      <w:rFonts w:cs="StarSymbol"/>
+      <w:sz w:val="18"/>
+      <w:szCs w:val="18"/>
+    </w:rPr>
+  </w:style>
+  <w:style w:type="character" w:styleId="ListLabel69">
+    <w:name w:val="ListLabel 69"/>
+    <w:qFormat/>
+    <w:rPr>
+      <w:b/>
+      <w:i/>
+      <w:color w:val="404040" w:themeColor="text1" w:themeTint="bf"/>
+      <w:sz w:val="18"/>
+    </w:rPr>
+  </w:style>
+  <w:style w:type="character" w:styleId="ListLabel70">
+    <w:name w:val="ListLabel 70"/>
+    <w:qFormat/>
+    <w:rPr/>
+  </w:style>
+  <w:style w:type="character" w:styleId="ListLabel71">
+    <w:name w:val="ListLabel 71"/>
+    <w:qFormat/>
+    <w:rPr>
+      <w:i/>
+      <w:color w:val="404040" w:themeColor="text1" w:themeTint="bf"/>
+      <w:sz w:val="18"/>
+    </w:rPr>
+  </w:style>
   <w:style w:type="paragraph" w:styleId="Heading" w:customStyle="1">
     <w:name w:val="Heading"/>
     <w:basedOn w:val="Normal"/>

</xml_diff>